<commit_message>
Fix charts not showing
</commit_message>
<xml_diff>
--- a/analysis/BUKU 3A-BORANG AKREDITASI SARJANA.docx
+++ b/analysis/BUKU 3A-BORANG AKREDITASI SARJANA.docx
@@ -1,6 +1,6 @@
 
 <file path=word/document.xml><?xml version="1.0" encoding="utf-8"?>
-<w:document xmlns:wpc="http://schemas.microsoft.com/office/word/2010/wordprocessingCanvas" xmlns:mo="http://schemas.microsoft.com/office/mac/office/2008/main" xmlns:mc="http://schemas.openxmlformats.org/markup-compatibility/2006" xmlns:mv="urn:schemas-microsoft-com:mac:vml" xmlns:o="urn:schemas-microsoft-com:office:office" xmlns:r="http://schemas.openxmlformats.org/officeDocument/2006/relationships" xmlns:m="http://schemas.openxmlformats.org/officeDocument/2006/math" xmlns:v="urn:schemas-microsoft-com:vml" xmlns:wp14="http://schemas.microsoft.com/office/word/2010/wordprocessingDrawing" xmlns:wp="http://schemas.openxmlformats.org/drawingml/2006/wordprocessingDrawing" xmlns:w10="urn:schemas-microsoft-com:office:word" xmlns:w="http://schemas.openxmlformats.org/wordprocessingml/2006/main" xmlns:w14="http://schemas.microsoft.com/office/word/2010/wordml" xmlns:wpg="http://schemas.microsoft.com/office/word/2010/wordprocessingGroup" xmlns:wpi="http://schemas.microsoft.com/office/word/2010/wordprocessingInk" xmlns:wne="http://schemas.microsoft.com/office/word/2006/wordml" xmlns:wps="http://schemas.microsoft.com/office/word/2010/wordprocessingShape" mc:Ignorable="w14 wp14 mv">
+<w:document xmlns:wpc="http://schemas.microsoft.com/office/word/2010/wordprocessingCanvas" xmlns:cx="http://schemas.microsoft.com/office/drawing/2014/chartex" xmlns:cx1="http://schemas.microsoft.com/office/drawing/2015/9/8/chartex" xmlns:mc="http://schemas.openxmlformats.org/markup-compatibility/2006" xmlns:o="urn:schemas-microsoft-com:office:office" xmlns:r="http://schemas.openxmlformats.org/officeDocument/2006/relationships" xmlns:m="http://schemas.openxmlformats.org/officeDocument/2006/math" xmlns:v="urn:schemas-microsoft-com:vml" xmlns:wp14="http://schemas.microsoft.com/office/word/2010/wordprocessingDrawing" xmlns:wp="http://schemas.openxmlformats.org/drawingml/2006/wordprocessingDrawing" xmlns:w10="urn:schemas-microsoft-com:office:word" xmlns:w="http://schemas.openxmlformats.org/wordprocessingml/2006/main" xmlns:w14="http://schemas.microsoft.com/office/word/2010/wordml" xmlns:w15="http://schemas.microsoft.com/office/word/2012/wordml" xmlns:w16se="http://schemas.microsoft.com/office/word/2015/wordml/symex" xmlns:wpg="http://schemas.microsoft.com/office/word/2010/wordprocessingGroup" xmlns:wpi="http://schemas.microsoft.com/office/word/2010/wordprocessingInk" xmlns:wne="http://schemas.microsoft.com/office/word/2006/wordml" xmlns:wps="http://schemas.microsoft.com/office/word/2010/wordprocessingShape" mc:Ignorable="w14 w15 w16se wp14">
   <w:body>
     <w:p>
       <w:pPr>
@@ -98,7 +98,7 @@
                             <a:effectLst/>
                             <a:extLst>
                               <a:ext uri="{AF507438-7753-43e0-B8FC-AC1667EBCBE1}">
-                                <a14:hiddenEffects xmlns:a14="http://schemas.microsoft.com/office/drawing/2010/main">
+                                <a14:hiddenEffects xmlns:a14="http://schemas.microsoft.com/office/drawing/2010/main" xmlns:w="http://schemas.openxmlformats.org/wordprocessingml/2006/main" xmlns:w10="urn:schemas-microsoft-com:office:word" xmlns:v="urn:schemas-microsoft-com:vml" xmlns:o="urn:schemas-microsoft-com:office:office" xmlns:mv="urn:schemas-microsoft-com:mac:vml" xmlns:mo="http://schemas.microsoft.com/office/mac/office/2008/main" xmlns="">
                                   <a:effectLst>
                                     <a:outerShdw dist="35921" dir="2700000" algn="ctr" rotWithShape="0">
                                       <a:srgbClr val="2A5400"/>
@@ -120,7 +120,7 @@
                             </pic:cNvPicPr>
                           </pic:nvPicPr>
                           <pic:blipFill>
-                            <a:blip r:embed="rId9" cstate="print">
+                            <a:blip r:embed="rId8" cstate="print">
                               <a:extLst>
                                 <a:ext uri="{28A0092B-C50C-407E-A947-70E740481C1C}">
                                   <a14:useLocalDpi xmlns:a14="http://schemas.microsoft.com/office/drawing/2010/main" val="0"/>
@@ -143,7 +143,7 @@
                             <a:noFill/>
                             <a:extLst>
                               <a:ext uri="{909E8E84-426E-40dd-AFC4-6F175D3DCCD1}">
-                                <a14:hiddenFill xmlns:a14="http://schemas.microsoft.com/office/drawing/2010/main">
+                                <a14:hiddenFill xmlns:a14="http://schemas.microsoft.com/office/drawing/2010/main" xmlns:w="http://schemas.openxmlformats.org/wordprocessingml/2006/main" xmlns:w10="urn:schemas-microsoft-com:office:word" xmlns:v="urn:schemas-microsoft-com:vml" xmlns:o="urn:schemas-microsoft-com:office:office" xmlns:mv="urn:schemas-microsoft-com:mac:vml" xmlns:mo="http://schemas.microsoft.com/office/mac/office/2008/main" xmlns="">
                                   <a:solidFill>
                                     <a:srgbClr val="CC3300"/>
                                   </a:solidFill>
@@ -338,7 +338,7 @@
                             <a:effectLst/>
                             <a:extLst>
                               <a:ext uri="{AF507438-7753-43e0-B8FC-AC1667EBCBE1}">
-                                <a14:hiddenEffects xmlns:a14="http://schemas.microsoft.com/office/drawing/2010/main">
+                                <a14:hiddenEffects xmlns:a14="http://schemas.microsoft.com/office/drawing/2010/main" xmlns:w="http://schemas.openxmlformats.org/wordprocessingml/2006/main" xmlns:w10="urn:schemas-microsoft-com:office:word" xmlns:v="urn:schemas-microsoft-com:vml" xmlns:o="urn:schemas-microsoft-com:office:office" xmlns:mv="urn:schemas-microsoft-com:mac:vml" xmlns:mo="http://schemas.microsoft.com/office/mac/office/2008/main" xmlns="">
                                   <a:effectLst>
                                     <a:outerShdw dist="35921" dir="2700000" algn="ctr" rotWithShape="0">
                                       <a:srgbClr val="2A5400"/>
@@ -430,7 +430,7 @@
                             <a:effectLst/>
                             <a:extLst>
                               <a:ext uri="{AF507438-7753-43e0-B8FC-AC1667EBCBE1}">
-                                <a14:hiddenEffects xmlns:a14="http://schemas.microsoft.com/office/drawing/2010/main">
+                                <a14:hiddenEffects xmlns:a14="http://schemas.microsoft.com/office/drawing/2010/main" xmlns:w="http://schemas.openxmlformats.org/wordprocessingml/2006/main" xmlns:w10="urn:schemas-microsoft-com:office:word" xmlns:v="urn:schemas-microsoft-com:vml" xmlns:o="urn:schemas-microsoft-com:office:office" xmlns:mv="urn:schemas-microsoft-com:mac:vml" xmlns:mo="http://schemas.microsoft.com/office/mac/office/2008/main" xmlns="">
                                   <a:effectLst>
                                     <a:outerShdw dist="35921" dir="2700000" algn="ctr" rotWithShape="0">
                                       <a:srgbClr val="2A5400"/>
@@ -465,14 +465,14 @@
                           <a:effectLst/>
                           <a:extLst>
                             <a:ext uri="{909E8E84-426E-40dd-AFC4-6F175D3DCCD1}">
-                              <a14:hiddenFill xmlns:a14="http://schemas.microsoft.com/office/drawing/2010/main">
+                              <a14:hiddenFill xmlns:a14="http://schemas.microsoft.com/office/drawing/2010/main" xmlns:w="http://schemas.openxmlformats.org/wordprocessingml/2006/main" xmlns:w10="urn:schemas-microsoft-com:office:word" xmlns:v="urn:schemas-microsoft-com:vml" xmlns:o="urn:schemas-microsoft-com:office:office" xmlns:mv="urn:schemas-microsoft-com:mac:vml" xmlns:mo="http://schemas.microsoft.com/office/mac/office/2008/main" xmlns="">
                                 <a:solidFill>
                                   <a:srgbClr val="99CC00"/>
                                 </a:solidFill>
                               </a14:hiddenFill>
                             </a:ext>
                             <a:ext uri="{91240B29-F687-4f45-9708-019B960494DF}">
-                              <a14:hiddenLine xmlns:a14="http://schemas.microsoft.com/office/drawing/2010/main" w="9525">
+                              <a14:hiddenLine xmlns:a14="http://schemas.microsoft.com/office/drawing/2010/main" xmlns:w="http://schemas.openxmlformats.org/wordprocessingml/2006/main" xmlns:w10="urn:schemas-microsoft-com:office:word" xmlns:v="urn:schemas-microsoft-com:vml" xmlns:o="urn:schemas-microsoft-com:office:office" xmlns:mv="urn:schemas-microsoft-com:mac:vml" xmlns:mo="http://schemas.microsoft.com/office/mac/office/2008/main" xmlns="" w="9525">
                                 <a:solidFill>
                                   <a:srgbClr val="FFFFFF"/>
                                 </a:solidFill>
@@ -482,7 +482,7 @@
                               </a14:hiddenLine>
                             </a:ext>
                             <a:ext uri="{AF507438-7753-43e0-B8FC-AC1667EBCBE1}">
-                              <a14:hiddenEffects xmlns:a14="http://schemas.microsoft.com/office/drawing/2010/main">
+                              <a14:hiddenEffects xmlns:a14="http://schemas.microsoft.com/office/drawing/2010/main" xmlns:w="http://schemas.openxmlformats.org/wordprocessingml/2006/main" xmlns:w10="urn:schemas-microsoft-com:office:word" xmlns:v="urn:schemas-microsoft-com:vml" xmlns:o="urn:schemas-microsoft-com:office:office" xmlns:mv="urn:schemas-microsoft-com:mac:vml" xmlns:mo="http://schemas.microsoft.com/office/mac/office/2008/main" xmlns="">
                                 <a:effectLst/>
                               </a14:hiddenEffects>
                             </a:ext>
@@ -525,7 +525,7 @@
           </mc:Choice>
           <mc:Fallback>
             <w:pict>
-              <v:group id="Canvas 1070" o:spid="_x0000_s1026" editas="canvas" style="width:351pt;height:111.1pt;mso-position-horizontal-relative:char;mso-position-vertical-relative:line" coordsize="44577,14109" o:gfxdata="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">
+              <v:group w14:anchorId="277F5495" id="Canvas 1070" o:spid="_x0000_s1026" editas="canvas" style="width:351pt;height:111.1pt;mso-position-horizontal-relative:char;mso-position-vertical-relative:line" coordsize="44577,14109" o:gfxdata="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">
                 <v:shapetype id="_x0000_t75" coordsize="21600,21600" o:spt="75" o:preferrelative="t" path="m@4@5l@4@11@9@11@9@5xe" filled="f" stroked="f">
                   <v:stroke joinstyle="miter"/>
                   <v:formulas>
@@ -549,19 +549,15 @@
                   <v:fill o:detectmouseclick="t"/>
                   <v:path o:connecttype="none"/>
                 </v:shape>
-                <v:group id="Group 1072" o:spid="_x0000_s1028" style="position:absolute;left:13716;width:16002;height:10287" coordorigin="1310,735" coordsize="3130,2722" o:gfxdata="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">
-                  <v:oval id="Oval 1073" o:spid="_x0000_s1029" style="position:absolute;left:1310;top:826;width:3130;height:2495;visibility:visible;mso-wrap-style:square;v-text-anchor:middle" o:gfxdata="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" fillcolor="#00c" strokecolor="white">
-                    <v:shadow color="#2a5400"/>
-                  </v:oval>
-                  <v:shape id="Picture 1074" o:spid="_x0000_s1030" type="#_x0000_t75" alt="j0303671" style="position:absolute;left:1400;top:917;width:2949;height:2268;visibility:visible;mso-wrap-style:square" o:gfxdata="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" fillcolor="#c30">
-                    <v:imagedata r:id="rId10" o:title="j0303671"/>
+                <v:group id="Group 1072" o:spid="_x0000_s1028" style="position:absolute;left:13716;width:16002;height:10287" coordorigin="1310,735" coordsize="3130,2722" o:gfxdata="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">
+                  <v:oval id="Oval 1073" o:spid="_x0000_s1029" style="position:absolute;left:1310;top:826;width:3130;height:2495;visibility:visible;mso-wrap-style:square;v-text-anchor:middle" o:gfxdata="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" fillcolor="#00c" strokecolor="white"/>
+                  <v:shape id="Picture 1074" o:spid="_x0000_s1030" type="#_x0000_t75" alt="j0303671" style="position:absolute;left:1400;top:917;width:2949;height:2268;visibility:visible;mso-wrap-style:square" o:gfxdata="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">
+                    <v:imagedata r:id="rId9" o:title="j0303671"/>
                   </v:shape>
-                  <v:shape id="Freeform 1075" o:spid="_x0000_s1031" style="position:absolute;left:2081;top:3026;width:1950;height:431;rotation:457257fd;visibility:visible;mso-wrap-style:square;v-text-anchor:top" coordsize="2835,703" o:gfxdata="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" path="m45,318c90,288,264,144,408,91,552,38,741,,907,v166,,325,38,499,91c1580,144,1800,273,1951,318v151,45,226,83,362,45c2449,325,2699,114,2767,91v68,-23,23,45,-45,136c2654,318,2503,567,2359,635v-144,68,-310,53,-499,c1671,582,1406,386,1225,318,1044,250,915,242,771,227v-144,-15,-302,-7,-408,c257,234,189,249,136,272,83,295,,348,45,318xe" fillcolor="#00c" strokecolor="#00c">
-                    <v:shadow color="#2a5400"/>
+                  <v:shape id="Freeform 1075" o:spid="_x0000_s1031" style="position:absolute;left:2081;top:3026;width:1950;height:431;rotation:457257fd;visibility:visible;mso-wrap-style:square;v-text-anchor:top" coordsize="2835,703" o:gfxdata="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" path="m45,318c90,288,264,144,408,91,552,38,741,,907,v166,,325,38,499,91c1580,144,1800,273,1951,318v151,45,226,83,362,45c2449,325,2699,114,2767,91v68,-23,23,45,-45,136c2654,318,2503,567,2359,635v-144,68,-310,53,-499,c1671,582,1406,386,1225,318,1044,250,915,242,771,227v-144,-15,-302,-7,-408,c257,234,189,249,136,272,83,295,,348,45,318xe" fillcolor="#00c" strokecolor="#00c">
                     <v:path arrowok="t" o:connecttype="custom" o:connectlocs="31,195;281,56;624,0;967,56;1342,195;1591,223;1903,56;1872,139;1623,389;1279,389;843,195;530,139;250,139;94,167;31,195" o:connectangles="0,0,0,0,0,0,0,0,0,0,0,0,0,0,0"/>
                   </v:shape>
-                  <v:shape id="Freeform 1076" o:spid="_x0000_s1032" style="position:absolute;left:2308;top:735;width:1361;height:2268;visibility:visible;mso-wrap-style:square;v-text-anchor:top" coordsize="1224,1678" o:gfxdata="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" path="m,816r499,499l1224,,499,1678,,816xe" fillcolor="#c30" strokecolor="white">
-                    <v:shadow color="#2a5400"/>
+                  <v:shape id="Freeform 1076" o:spid="_x0000_s1032" style="position:absolute;left:2308;top:735;width:1361;height:2268;visibility:visible;mso-wrap-style:square;v-text-anchor:top" coordsize="1224,1678" o:gfxdata="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" path="m,816r499,499l1224,,499,1678,,816xe" fillcolor="#c30" strokecolor="white">
                     <v:path arrowok="t" o:connecttype="custom" o:connectlocs="0,1103;555,1777;1361,0;555,2268;0,1103" o:connectangles="0,0,0,0,0"/>
                   </v:shape>
                 </v:group>
@@ -569,7 +565,7 @@
                   <v:stroke joinstyle="miter"/>
                   <v:path gradientshapeok="t" o:connecttype="rect"/>
                 </v:shapetype>
-                <v:shape id="Text Box 1077" o:spid="_x0000_s1033" type="#_x0000_t202" style="position:absolute;left:14859;top:10287;width:14103;height:3822;visibility:visible;mso-wrap-style:square;v-text-anchor:top" o:gfxdata="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" filled="f" fillcolor="#9c0" stroked="f" strokecolor="white">
+                <v:shape id="Text Box 1077" o:spid="_x0000_s1033" type="#_x0000_t202" style="position:absolute;left:14859;top:10287;width:14103;height:3822;visibility:visible;mso-wrap-style:square;v-text-anchor:top" o:gfxdata="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" filled="f" stroked="f">
                   <v:textbox>
                     <w:txbxContent>
                       <w:p>
@@ -622,8 +618,6 @@
           <w:lang w:val="sv-SE"/>
         </w:rPr>
       </w:pPr>
-      <w:bookmarkStart w:id="0" w:name="_GoBack"/>
-      <w:bookmarkEnd w:id="0"/>
       <w:r>
         <w:rPr>
           <w:rFonts w:cs="Arial"/>
@@ -1138,10 +1132,10 @@
           <w:lang w:val="sv-SE"/>
         </w:rPr>
         <w:sectPr>
-          <w:headerReference w:type="even" r:id="rId11"/>
-          <w:headerReference w:type="default" r:id="rId12"/>
-          <w:footerReference w:type="even" r:id="rId13"/>
-          <w:footerReference w:type="default" r:id="rId14"/>
+          <w:headerReference w:type="even" r:id="rId10"/>
+          <w:headerReference w:type="default" r:id="rId11"/>
+          <w:footerReference w:type="even" r:id="rId12"/>
+          <w:footerReference w:type="default" r:id="rId13"/>
           <w:pgSz w:w="11907" w:h="16840" w:code="9"/>
           <w:pgMar w:top="1138" w:right="1411" w:bottom="1138" w:left="1282" w:header="720" w:footer="792" w:gutter="0"/>
           <w:pgNumType w:fmt="lowerRoman" w:start="1"/>
@@ -3095,7 +3089,7 @@
                 <w:noProof/>
               </w:rPr>
               <w:pict w14:anchorId="5F6ACB5A">
-                <v:shapetype id="_x0000_t136" coordsize="21600,21600" o:spt="136" adj="10800" path="m@7,0l@8,0m@5,21600l@6,21600e">
+                <v:shapetype id="_x0000_t136" coordsize="21600,21600" o:spt="136" adj="10800" path="m@7,l@8,m@5,21600l@6,21600e">
                   <v:formulas>
                     <v:f eqn="sum #0 0 10800"/>
                     <v:f eqn="prod #0 2 1"/>
@@ -3119,8 +3113,8 @@
                   </v:handles>
                   <o:lock v:ext="edit" text="t" shapetype="t"/>
                 </v:shapetype>
-                <v:shape id="_x0000_s2103" type="#_x0000_t136" style="position:absolute;left:0;text-align:left;margin-left:1.3pt;margin-top:2.1pt;width:446.85pt;height:25.5pt;z-index:251659776;mso-position-horizontal-relative:text;mso-position-vertical-relative:text;mso-width-relative:page;mso-height-relative:page" fillcolor="#c00000">
-                  <v:stroke r:id="rId15" o:title=""/>
+                <v:shape id="_x0000_s1079" type="#_x0000_t136" style="position:absolute;left:0;text-align:left;margin-left:1.3pt;margin-top:2.1pt;width:446.85pt;height:25.5pt;z-index:251659776;mso-position-horizontal-relative:text;mso-position-vertical-relative:text;mso-width-relative:page;mso-height-relative:page" fillcolor="#c00000">
+                  <v:stroke r:id="rId14" o:title=""/>
                   <v:shadow color="#868686"/>
                   <v:textpath style="font-family:&quot;Adobe Kaiti Std R&quot;;font-size:20pt;font-weight:bold;v-text-kern:t" trim="t" fitpath="t" string="Disajikan juga dalam format excel"/>
                 </v:shape>
@@ -3664,7 +3658,7 @@
           </mc:Choice>
           <mc:Fallback>
             <w:pict>
-              <v:rect id="Rectangle 1029" o:spid="_x0000_s1026" style="position:absolute;margin-left:150.25pt;margin-top:22.35pt;width:135pt;height:27pt;z-index:251655680;visibility:visible;mso-wrap-style:square;mso-width-percent:0;mso-height-percent:0;mso-wrap-distance-left:9pt;mso-wrap-distance-top:0;mso-wrap-distance-right:9pt;mso-wrap-distance-bottom:0;mso-position-horizontal:absolute;mso-position-horizontal-relative:text;mso-position-vertical:absolute;mso-position-vertical-relative:text;mso-width-percent:0;mso-height-percent:0;mso-width-relative:page;mso-height-relative:page;v-text-anchor:top" o:gfxdata="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"/>
+              <v:rect w14:anchorId="7AA15F0B" id="Rectangle 1029" o:spid="_x0000_s1026" style="position:absolute;margin-left:150.25pt;margin-top:22.35pt;width:135pt;height:27pt;z-index:251655680;visibility:visible;mso-wrap-style:square;mso-width-percent:0;mso-height-percent:0;mso-wrap-distance-left:9pt;mso-wrap-distance-top:0;mso-wrap-distance-right:9pt;mso-wrap-distance-bottom:0;mso-position-horizontal:absolute;mso-position-horizontal-relative:text;mso-position-vertical:absolute;mso-position-vertical-relative:text;mso-width-percent:0;mso-height-percent:0;mso-width-relative:page;mso-height-relative:page;v-text-anchor:top" o:gfxdata="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"/>
             </w:pict>
           </mc:Fallback>
         </mc:AlternateContent>
@@ -3971,7 +3965,7 @@
           </mc:Choice>
           <mc:Fallback>
             <w:pict>
-              <v:rect id="Rectangle 1030" o:spid="_x0000_s1026" style="position:absolute;margin-left:149.5pt;margin-top:22.4pt;width:135pt;height:27pt;z-index:251656704;visibility:visible;mso-wrap-style:square;mso-width-percent:0;mso-height-percent:0;mso-wrap-distance-left:9pt;mso-wrap-distance-top:0;mso-wrap-distance-right:9pt;mso-wrap-distance-bottom:0;mso-position-horizontal:absolute;mso-position-horizontal-relative:text;mso-position-vertical:absolute;mso-position-vertical-relative:text;mso-width-percent:0;mso-height-percent:0;mso-width-relative:page;mso-height-relative:page;v-text-anchor:top" o:gfxdata="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"/>
+              <v:rect w14:anchorId="6D2A5CDE" id="Rectangle 1030" o:spid="_x0000_s1026" style="position:absolute;margin-left:149.5pt;margin-top:22.4pt;width:135pt;height:27pt;z-index:251656704;visibility:visible;mso-wrap-style:square;mso-width-percent:0;mso-height-percent:0;mso-wrap-distance-left:9pt;mso-wrap-distance-top:0;mso-wrap-distance-right:9pt;mso-wrap-distance-bottom:0;mso-position-horizontal:absolute;mso-position-horizontal-relative:text;mso-position-vertical:absolute;mso-position-vertical-relative:text;mso-width-percent:0;mso-height-percent:0;mso-width-relative:page;mso-height-relative:page;v-text-anchor:top" o:gfxdata="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"/>
             </w:pict>
           </mc:Fallback>
         </mc:AlternateContent>
@@ -4279,7 +4273,7 @@
           </mc:Choice>
           <mc:Fallback>
             <w:pict>
-              <v:rect id="Rectangle 1053" o:spid="_x0000_s1026" style="position:absolute;margin-left:149.5pt;margin-top:22.4pt;width:135pt;height:27pt;z-index:251657728;visibility:visible;mso-wrap-style:square;mso-width-percent:0;mso-height-percent:0;mso-wrap-distance-left:9pt;mso-wrap-distance-top:0;mso-wrap-distance-right:9pt;mso-wrap-distance-bottom:0;mso-position-horizontal:absolute;mso-position-horizontal-relative:text;mso-position-vertical:absolute;mso-position-vertical-relative:text;mso-width-percent:0;mso-height-percent:0;mso-width-relative:page;mso-height-relative:page;v-text-anchor:top" o:gfxdata="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"/>
+              <v:rect w14:anchorId="27F07119" id="Rectangle 1053" o:spid="_x0000_s1026" style="position:absolute;margin-left:149.5pt;margin-top:22.4pt;width:135pt;height:27pt;z-index:251657728;visibility:visible;mso-wrap-style:square;mso-width-percent:0;mso-height-percent:0;mso-wrap-distance-left:9pt;mso-wrap-distance-top:0;mso-wrap-distance-right:9pt;mso-wrap-distance-bottom:0;mso-position-horizontal:absolute;mso-position-horizontal-relative:text;mso-position-vertical:absolute;mso-position-vertical-relative:text;mso-width-percent:0;mso-height-percent:0;mso-width-relative:page;mso-height-relative:page;v-text-anchor:top" o:gfxdata="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"/>
             </w:pict>
           </mc:Fallback>
         </mc:AlternateContent>
@@ -4587,7 +4581,7 @@
           </mc:Choice>
           <mc:Fallback>
             <w:pict>
-              <v:rect id="Rectangle 1054" o:spid="_x0000_s1026" style="position:absolute;margin-left:149.5pt;margin-top:22.4pt;width:135pt;height:27pt;z-index:251658752;visibility:visible;mso-wrap-style:square;mso-width-percent:0;mso-height-percent:0;mso-wrap-distance-left:9pt;mso-wrap-distance-top:0;mso-wrap-distance-right:9pt;mso-wrap-distance-bottom:0;mso-position-horizontal:absolute;mso-position-horizontal-relative:text;mso-position-vertical:absolute;mso-position-vertical-relative:text;mso-width-percent:0;mso-height-percent:0;mso-width-relative:page;mso-height-relative:page;v-text-anchor:top" o:gfxdata="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"/>
+              <v:rect w14:anchorId="70DBF0DF" id="Rectangle 1054" o:spid="_x0000_s1026" style="position:absolute;margin-left:149.5pt;margin-top:22.4pt;width:135pt;height:27pt;z-index:251658752;visibility:visible;mso-wrap-style:square;mso-width-percent:0;mso-height-percent:0;mso-wrap-distance-left:9pt;mso-wrap-distance-top:0;mso-wrap-distance-right:9pt;mso-wrap-distance-bottom:0;mso-position-horizontal:absolute;mso-position-horizontal-relative:text;mso-position-vertical:absolute;mso-position-vertical-relative:text;mso-width-percent:0;mso-height-percent:0;mso-width-relative:page;mso-height-relative:page;v-text-anchor:top" o:gfxdata="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"/>
             </w:pict>
           </mc:Fallback>
         </mc:AlternateContent>
@@ -5530,7 +5524,7 @@
           <w:szCs w:val="24"/>
         </w:rPr>
       </w:pPr>
-      <w:bookmarkStart w:id="1" w:name="_Toc122838029"/>
+      <w:bookmarkStart w:id="0" w:name="_Toc122838029"/>
       <w:r>
         <w:rPr>
           <w:rFonts w:cs="Arial"/>
@@ -5599,7 +5593,7 @@
         </w:rPr>
         <w:t>Pamong</w:t>
       </w:r>
-      <w:bookmarkEnd w:id="1"/>
+      <w:bookmarkEnd w:id="0"/>
       <w:r>
         <w:rPr>
           <w:rFonts w:cs="Arial"/>
@@ -9255,8 +9249,8 @@
                 <w:sz w:val="16"/>
               </w:rPr>
               <w:pict w14:anchorId="0153BD70">
-                <v:shape id="_x0000_s2104" type="#_x0000_t136" style="position:absolute;left:0;text-align:left;margin-left:-2.6pt;margin-top:.25pt;width:631.05pt;height:25.5pt;z-index:251660800;mso-position-horizontal-relative:text;mso-position-vertical-relative:text;mso-width-relative:page;mso-height-relative:page" fillcolor="#c00000">
-                  <v:stroke r:id="rId16" o:title=""/>
+                <v:shape id="_x0000_s1080" type="#_x0000_t136" style="position:absolute;left:0;text-align:left;margin-left:-2.6pt;margin-top:.25pt;width:631.05pt;height:25.5pt;z-index:251660800;mso-position-horizontal-relative:text;mso-position-vertical-relative:text;mso-width-relative:page;mso-height-relative:page" fillcolor="#c00000">
+                  <v:stroke r:id="rId14" o:title=""/>
                   <v:shadow color="#868686"/>
                   <v:textpath style="font-family:&quot;Adobe Kaiti Std R&quot;;font-size:20pt;font-weight:bold;v-text-kern:t" trim="t" fitpath="t" string="Disajikan juga dalam format excel"/>
                 </v:shape>
@@ -11568,8 +11562,8 @@
                 <w:sz w:val="16"/>
               </w:rPr>
               <w:pict w14:anchorId="049719DA">
-                <v:shape id="_x0000_s2105" type="#_x0000_t136" style="position:absolute;left:0;text-align:left;margin-left:-.35pt;margin-top:7.05pt;width:382.8pt;height:25.5pt;z-index:251661824;mso-position-horizontal-relative:text;mso-position-vertical-relative:text;mso-width-relative:page;mso-height-relative:page" fillcolor="#c00000">
-                  <v:stroke r:id="rId17" o:title=""/>
+                <v:shape id="_x0000_s1081" type="#_x0000_t136" style="position:absolute;left:0;text-align:left;margin-left:-.35pt;margin-top:7.05pt;width:382.8pt;height:25.5pt;z-index:251661824;mso-position-horizontal-relative:text;mso-position-vertical-relative:text;mso-width-relative:page;mso-height-relative:page" fillcolor="#c00000">
+                  <v:stroke r:id="rId14" o:title=""/>
                   <v:shadow color="#868686"/>
                   <v:textpath style="font-family:&quot;Adobe Kaiti Std R&quot;;font-size:20pt;font-weight:bold;v-text-kern:t" trim="t" fitpath="t" string="Disajikan juga dalam format excel"/>
                 </v:shape>
@@ -12405,8 +12399,8 @@
                 <w:noProof/>
               </w:rPr>
               <w:pict w14:anchorId="33C78176">
-                <v:shape id="_x0000_s2107" type="#_x0000_t136" style="position:absolute;left:0;text-align:left;margin-left:-16.85pt;margin-top:149.7pt;width:610.05pt;height:25.5pt;z-index:251663872;mso-position-horizontal-relative:text;mso-position-vertical-relative:text;mso-width-relative:page;mso-height-relative:page" fillcolor="#c00000">
-                  <v:stroke r:id="rId18" o:title=""/>
+                <v:shape id="_x0000_s1083" type="#_x0000_t136" style="position:absolute;left:0;text-align:left;margin-left:-16.85pt;margin-top:149.7pt;width:610.05pt;height:25.5pt;z-index:251663872;mso-position-horizontal-relative:text;mso-position-vertical-relative:text;mso-width-relative:page;mso-height-relative:page" fillcolor="#c00000">
+                  <v:stroke r:id="rId14" o:title=""/>
                   <v:shadow color="#868686"/>
                   <v:textpath style="font-family:&quot;Adobe Kaiti Std R&quot;;font-size:20pt;font-weight:bold;v-text-kern:t" trim="t" fitpath="t" string="Disajikan juga dalam format excel"/>
                 </v:shape>
@@ -12417,8 +12411,8 @@
                 <w:noProof/>
               </w:rPr>
               <w:pict w14:anchorId="07BE52DC">
-                <v:shape id="_x0000_s2106" type="#_x0000_t136" style="position:absolute;left:0;text-align:left;margin-left:-5.6pt;margin-top:9.45pt;width:610.05pt;height:25.5pt;z-index:251662848;mso-position-horizontal-relative:text;mso-position-vertical-relative:text;mso-width-relative:page;mso-height-relative:page" fillcolor="#c00000">
-                  <v:stroke r:id="rId19" o:title=""/>
+                <v:shape id="_x0000_s1082" type="#_x0000_t136" style="position:absolute;left:0;text-align:left;margin-left:-5.6pt;margin-top:9.45pt;width:610.05pt;height:25.5pt;z-index:251662848;mso-position-horizontal-relative:text;mso-position-vertical-relative:text;mso-width-relative:page;mso-height-relative:page" fillcolor="#c00000">
+                  <v:stroke r:id="rId14" o:title=""/>
                   <v:shadow color="#868686"/>
                   <v:textpath style="font-family:&quot;Adobe Kaiti Std R&quot;;font-size:20pt;font-weight:bold;v-text-kern:t" trim="t" fitpath="t" string="Disajikan juga dalam format excel"/>
                 </v:shape>
@@ -16891,8 +16885,8 @@
                 <w:szCs w:val="22"/>
               </w:rPr>
               <w:pict w14:anchorId="2B7D84F2">
-                <v:shape id="_x0000_s2109" type="#_x0000_t136" style="position:absolute;left:0;text-align:left;margin-left:22.15pt;margin-top:15.75pt;width:569.9pt;height:48.85pt;rotation:-1464303fd;z-index:251664896;mso-position-horizontal-relative:text;mso-position-vertical-relative:text;mso-width-relative:page;mso-height-relative:page" fillcolor="#c00000">
-                  <v:stroke r:id="rId20" o:title=""/>
+                <v:shape id="_x0000_s1085" type="#_x0000_t136" style="position:absolute;left:0;text-align:left;margin-left:22.15pt;margin-top:15.75pt;width:569.9pt;height:48.85pt;rotation:-1464303fd;z-index:251664896;mso-position-horizontal-relative:text;mso-position-vertical-relative:text;mso-width-relative:page;mso-height-relative:page" fillcolor="#c00000">
+                  <v:stroke r:id="rId14" o:title=""/>
                   <v:shadow color="#868686"/>
                   <v:textpath style="font-family:&quot;Adobe Kaiti Std R&quot;;font-size:20pt;font-weight:bold;v-text-kern:t" trim="t" fitpath="t" string="Disajikan juga dalam format excel"/>
                 </v:shape>
@@ -19555,8 +19549,8 @@
                 <w:noProof/>
               </w:rPr>
               <w:pict w14:anchorId="096210E5">
-                <v:shape id="_x0000_s2112" type="#_x0000_t136" style="position:absolute;left:0;text-align:left;margin-left:9.5pt;margin-top:398.35pt;width:446.85pt;height:25.5pt;z-index:251667968;mso-position-horizontal-relative:text;mso-position-vertical-relative:text;mso-width-relative:page;mso-height-relative:page" fillcolor="#c00000">
-                  <v:stroke r:id="rId21" o:title=""/>
+                <v:shape id="_x0000_s1088" type="#_x0000_t136" style="position:absolute;left:0;text-align:left;margin-left:9.5pt;margin-top:398.35pt;width:446.85pt;height:25.5pt;z-index:251667968;mso-position-horizontal-relative:text;mso-position-vertical-relative:text;mso-width-relative:page;mso-height-relative:page" fillcolor="#c00000">
+                  <v:stroke r:id="rId14" o:title=""/>
                   <v:shadow color="#868686"/>
                   <v:textpath style="font-family:&quot;Adobe Kaiti Std R&quot;;font-size:20pt;font-weight:bold;v-text-kern:t" trim="t" fitpath="t" string="Disajikan juga dalam format excel"/>
                 </v:shape>
@@ -19569,8 +19563,8 @@
                 <w:noProof/>
               </w:rPr>
               <w:pict w14:anchorId="122EDC47">
-                <v:shape id="_x0000_s2111" type="#_x0000_t136" style="position:absolute;left:0;text-align:left;margin-left:22.9pt;margin-top:171.5pt;width:446.85pt;height:25.5pt;z-index:251666944;mso-position-horizontal-relative:text;mso-position-vertical-relative:text;mso-width-relative:page;mso-height-relative:page" fillcolor="#c00000">
-                  <v:stroke r:id="rId22" o:title=""/>
+                <v:shape id="_x0000_s1087" type="#_x0000_t136" style="position:absolute;left:0;text-align:left;margin-left:22.9pt;margin-top:171.5pt;width:446.85pt;height:25.5pt;z-index:251666944;mso-position-horizontal-relative:text;mso-position-vertical-relative:text;mso-width-relative:page;mso-height-relative:page" fillcolor="#c00000">
+                  <v:stroke r:id="rId14" o:title=""/>
                   <v:shadow color="#868686"/>
                   <v:textpath style="font-family:&quot;Adobe Kaiti Std R&quot;;font-size:20pt;font-weight:bold;v-text-kern:t" trim="t" fitpath="t" string="Disajikan juga dalam format excel"/>
                 </v:shape>
@@ -19583,8 +19577,8 @@
                 <w:noProof/>
               </w:rPr>
               <w:pict w14:anchorId="2AC538AB">
-                <v:shape id="_x0000_s2110" type="#_x0000_t136" style="position:absolute;left:0;text-align:left;margin-left:17.55pt;margin-top:5.4pt;width:446.85pt;height:25.5pt;z-index:251665920;mso-position-horizontal-relative:text;mso-position-vertical-relative:text;mso-width-relative:page;mso-height-relative:page" fillcolor="#c00000">
-                  <v:stroke r:id="rId23" o:title=""/>
+                <v:shape id="_x0000_s1086" type="#_x0000_t136" style="position:absolute;left:0;text-align:left;margin-left:17.55pt;margin-top:5.4pt;width:446.85pt;height:25.5pt;z-index:251665920;mso-position-horizontal-relative:text;mso-position-vertical-relative:text;mso-width-relative:page;mso-height-relative:page" fillcolor="#c00000">
+                  <v:stroke r:id="rId14" o:title=""/>
                   <v:shadow color="#868686"/>
                   <v:textpath style="font-family:&quot;Adobe Kaiti Std R&quot;;font-size:20pt;font-weight:bold;v-text-kern:t" trim="t" fitpath="t" string="Disajikan juga dalam format excel"/>
                 </v:shape>
@@ -24275,8 +24269,8 @@
                 <w:noProof/>
               </w:rPr>
               <w:pict w14:anchorId="6B1BC209">
-                <v:shape id="_x0000_s2115" type="#_x0000_t136" style="position:absolute;left:0;text-align:left;margin-left:25.85pt;margin-top:355.25pt;width:446.85pt;height:25.5pt;z-index:251671040;mso-position-horizontal-relative:text;mso-position-vertical-relative:text;mso-width-relative:page;mso-height-relative:page" fillcolor="#c00000">
-                  <v:stroke r:id="rId24" o:title=""/>
+                <v:shape id="_x0000_s1091" type="#_x0000_t136" style="position:absolute;left:0;text-align:left;margin-left:25.85pt;margin-top:355.25pt;width:446.85pt;height:25.5pt;z-index:251671040;mso-position-horizontal-relative:text;mso-position-vertical-relative:text;mso-width-relative:page;mso-height-relative:page" fillcolor="#c00000">
+                  <v:stroke r:id="rId14" o:title=""/>
                   <v:shadow color="#868686"/>
                   <v:textpath style="font-family:&quot;Adobe Kaiti Std R&quot;;font-size:20pt;font-weight:bold;v-text-kern:t" trim="t" fitpath="t" string="Disajikan juga dalam format excel"/>
                 </v:shape>
@@ -24289,8 +24283,8 @@
                 <w:noProof/>
               </w:rPr>
               <w:pict w14:anchorId="22EFC786">
-                <v:shape id="_x0000_s2114" type="#_x0000_t136" style="position:absolute;left:0;text-align:left;margin-left:13.85pt;margin-top:188pt;width:446.85pt;height:25.5pt;z-index:251670016;mso-position-horizontal-relative:text;mso-position-vertical-relative:text;mso-width-relative:page;mso-height-relative:page" fillcolor="#c00000">
-                  <v:stroke r:id="rId25" o:title=""/>
+                <v:shape id="_x0000_s1090" type="#_x0000_t136" style="position:absolute;left:0;text-align:left;margin-left:13.85pt;margin-top:188pt;width:446.85pt;height:25.5pt;z-index:251670016;mso-position-horizontal-relative:text;mso-position-vertical-relative:text;mso-width-relative:page;mso-height-relative:page" fillcolor="#c00000">
+                  <v:stroke r:id="rId14" o:title=""/>
                   <v:shadow color="#868686"/>
                   <v:textpath style="font-family:&quot;Adobe Kaiti Std R&quot;;font-size:20pt;font-weight:bold;v-text-kern:t" trim="t" fitpath="t" string="Disajikan juga dalam format excel"/>
                 </v:shape>
@@ -24303,8 +24297,8 @@
                 <w:noProof/>
               </w:rPr>
               <w:pict w14:anchorId="63C61F4B">
-                <v:shape id="_x0000_s2113" type="#_x0000_t136" style="position:absolute;left:0;text-align:left;margin-left:25.85pt;margin-top:5pt;width:446.85pt;height:25.5pt;z-index:251668992;mso-position-horizontal-relative:text;mso-position-vertical-relative:text;mso-width-relative:page;mso-height-relative:page" fillcolor="#c00000">
-                  <v:stroke r:id="rId26" o:title=""/>
+                <v:shape id="_x0000_s1089" type="#_x0000_t136" style="position:absolute;left:0;text-align:left;margin-left:25.85pt;margin-top:5pt;width:446.85pt;height:25.5pt;z-index:251668992;mso-position-horizontal-relative:text;mso-position-vertical-relative:text;mso-width-relative:page;mso-height-relative:page" fillcolor="#c00000">
+                  <v:stroke r:id="rId14" o:title=""/>
                   <v:shadow color="#868686"/>
                   <v:textpath style="font-family:&quot;Adobe Kaiti Std R&quot;;font-size:20pt;font-weight:bold;v-text-kern:t" trim="t" fitpath="t" string="Disajikan juga dalam format excel"/>
                 </v:shape>
@@ -27576,8 +27570,8 @@
                 <w:noProof/>
               </w:rPr>
               <w:pict w14:anchorId="42AB6241">
-                <v:shape id="_x0000_s2120" type="#_x0000_t136" style="position:absolute;left:0;text-align:left;margin-left:12.7pt;margin-top:560.65pt;width:446.85pt;height:25.5pt;z-index:251676160;mso-position-horizontal-relative:text;mso-position-vertical-relative:text;mso-width-relative:page;mso-height-relative:page" fillcolor="#c00000">
-                  <v:stroke r:id="rId27" o:title=""/>
+                <v:shape id="_x0000_s1096" type="#_x0000_t136" style="position:absolute;left:0;text-align:left;margin-left:12.7pt;margin-top:560.65pt;width:446.85pt;height:25.5pt;z-index:251676160;mso-position-horizontal-relative:text;mso-position-vertical-relative:text;mso-width-relative:page;mso-height-relative:page" fillcolor="#c00000">
+                  <v:stroke r:id="rId14" o:title=""/>
                   <v:shadow color="#868686"/>
                   <v:textpath style="font-family:&quot;Adobe Kaiti Std R&quot;;font-size:20pt;font-weight:bold;v-text-kern:t" trim="t" fitpath="t" string="Disajikan juga dalam format excel"/>
                 </v:shape>
@@ -27590,8 +27584,8 @@
                 <w:noProof/>
               </w:rPr>
               <w:pict w14:anchorId="43E52191">
-                <v:shape id="_x0000_s2119" type="#_x0000_t136" style="position:absolute;left:0;text-align:left;margin-left:8.95pt;margin-top:412.9pt;width:446.85pt;height:25.5pt;z-index:251675136;mso-position-horizontal-relative:text;mso-position-vertical-relative:text;mso-width-relative:page;mso-height-relative:page" fillcolor="#c00000">
-                  <v:stroke r:id="rId28" o:title=""/>
+                <v:shape id="_x0000_s1095" type="#_x0000_t136" style="position:absolute;left:0;text-align:left;margin-left:8.95pt;margin-top:412.9pt;width:446.85pt;height:25.5pt;z-index:251675136;mso-position-horizontal-relative:text;mso-position-vertical-relative:text;mso-width-relative:page;mso-height-relative:page" fillcolor="#c00000">
+                  <v:stroke r:id="rId14" o:title=""/>
                   <v:shadow color="#868686"/>
                   <v:textpath style="font-family:&quot;Adobe Kaiti Std R&quot;;font-size:20pt;font-weight:bold;v-text-kern:t" trim="t" fitpath="t" string="Disajikan juga dalam format excel"/>
                 </v:shape>
@@ -27604,8 +27598,8 @@
                 <w:noProof/>
               </w:rPr>
               <w:pict w14:anchorId="48459C3B">
-                <v:shape id="_x0000_s2118" type="#_x0000_t136" style="position:absolute;left:0;text-align:left;margin-left:8.95pt;margin-top:289.15pt;width:446.85pt;height:25.5pt;z-index:251674112;mso-position-horizontal-relative:text;mso-position-vertical-relative:text;mso-width-relative:page;mso-height-relative:page" fillcolor="#c00000">
-                  <v:stroke r:id="rId29" o:title=""/>
+                <v:shape id="_x0000_s1094" type="#_x0000_t136" style="position:absolute;left:0;text-align:left;margin-left:8.95pt;margin-top:289.15pt;width:446.85pt;height:25.5pt;z-index:251674112;mso-position-horizontal-relative:text;mso-position-vertical-relative:text;mso-width-relative:page;mso-height-relative:page" fillcolor="#c00000">
+                  <v:stroke r:id="rId14" o:title=""/>
                   <v:shadow color="#868686"/>
                   <v:textpath style="font-family:&quot;Adobe Kaiti Std R&quot;;font-size:20pt;font-weight:bold;v-text-kern:t" trim="t" fitpath="t" string="Disajikan juga dalam format excel"/>
                 </v:shape>
@@ -27618,8 +27612,8 @@
                 <w:noProof/>
               </w:rPr>
               <w:pict w14:anchorId="31875422">
-                <v:shape id="_x0000_s2117" type="#_x0000_t136" style="position:absolute;left:0;text-align:left;margin-left:23.2pt;margin-top:168.4pt;width:446.85pt;height:25.5pt;z-index:251673088;mso-position-horizontal-relative:text;mso-position-vertical-relative:text;mso-width-relative:page;mso-height-relative:page" fillcolor="#c00000">
-                  <v:stroke r:id="rId30" o:title=""/>
+                <v:shape id="_x0000_s1093" type="#_x0000_t136" style="position:absolute;left:0;text-align:left;margin-left:23.2pt;margin-top:168.4pt;width:446.85pt;height:25.5pt;z-index:251673088;mso-position-horizontal-relative:text;mso-position-vertical-relative:text;mso-width-relative:page;mso-height-relative:page" fillcolor="#c00000">
+                  <v:stroke r:id="rId14" o:title=""/>
                   <v:shadow color="#868686"/>
                   <v:textpath style="font-family:&quot;Adobe Kaiti Std R&quot;;font-size:20pt;font-weight:bold;v-text-kern:t" trim="t" fitpath="t" string="Disajikan juga dalam format excel"/>
                 </v:shape>
@@ -27632,8 +27626,8 @@
                 <w:noProof/>
               </w:rPr>
               <w:pict w14:anchorId="2FB367E1">
-                <v:shape id="_x0000_s2116" type="#_x0000_t136" style="position:absolute;left:0;text-align:left;margin-left:12.7pt;margin-top:3.4pt;width:446.85pt;height:25.5pt;z-index:251672064;mso-position-horizontal-relative:text;mso-position-vertical-relative:text;mso-width-relative:page;mso-height-relative:page" fillcolor="#c00000">
-                  <v:stroke r:id="rId31" o:title=""/>
+                <v:shape id="_x0000_s1092" type="#_x0000_t136" style="position:absolute;left:0;text-align:left;margin-left:12.7pt;margin-top:3.4pt;width:446.85pt;height:25.5pt;z-index:251672064;mso-position-horizontal-relative:text;mso-position-vertical-relative:text;mso-width-relative:page;mso-height-relative:page" fillcolor="#c00000">
+                  <v:stroke r:id="rId14" o:title=""/>
                   <v:shadow color="#868686"/>
                   <v:textpath style="font-family:&quot;Adobe Kaiti Std R&quot;;font-size:20pt;font-weight:bold;v-text-kern:t" trim="t" fitpath="t" string="Disajikan juga dalam format excel"/>
                 </v:shape>
@@ -30676,8 +30670,8 @@
                 <w:noProof/>
               </w:rPr>
               <w:pict w14:anchorId="10A5002D">
-                <v:shape id="_x0000_s2122" type="#_x0000_t136" style="position:absolute;left:0;text-align:left;margin-left:2.6pt;margin-top:169.7pt;width:446.85pt;height:25.5pt;z-index:251678208;mso-position-horizontal-relative:text;mso-position-vertical-relative:text;mso-width-relative:page;mso-height-relative:page" fillcolor="#c00000">
-                  <v:stroke r:id="rId32" o:title=""/>
+                <v:shape id="_x0000_s1098" type="#_x0000_t136" style="position:absolute;left:0;text-align:left;margin-left:2.6pt;margin-top:169.7pt;width:446.85pt;height:25.5pt;z-index:251678208;mso-position-horizontal-relative:text;mso-position-vertical-relative:text;mso-width-relative:page;mso-height-relative:page" fillcolor="#c00000">
+                  <v:stroke r:id="rId14" o:title=""/>
                   <v:shadow color="#868686"/>
                   <v:textpath style="font-family:&quot;Adobe Kaiti Std R&quot;;font-size:20pt;font-weight:bold;v-text-kern:t" trim="t" fitpath="t" string="Disajikan juga dalam format excel"/>
                 </v:shape>
@@ -30690,8 +30684,8 @@
                 <w:noProof/>
               </w:rPr>
               <w:pict w14:anchorId="2504853B">
-                <v:shape id="_x0000_s2121" type="#_x0000_t136" style="position:absolute;left:0;text-align:left;margin-left:2.6pt;margin-top:.2pt;width:446.85pt;height:25.5pt;z-index:251677184;mso-position-horizontal-relative:text;mso-position-vertical-relative:text;mso-width-relative:page;mso-height-relative:page" fillcolor="#c00000">
-                  <v:stroke r:id="rId33" o:title=""/>
+                <v:shape id="_x0000_s1097" type="#_x0000_t136" style="position:absolute;left:0;text-align:left;margin-left:2.6pt;margin-top:.2pt;width:446.85pt;height:25.5pt;z-index:251677184;mso-position-horizontal-relative:text;mso-position-vertical-relative:text;mso-width-relative:page;mso-height-relative:page" fillcolor="#c00000">
+                  <v:stroke r:id="rId14" o:title=""/>
                   <v:shadow color="#868686"/>
                   <v:textpath style="font-family:&quot;Adobe Kaiti Std R&quot;;font-size:20pt;font-weight:bold;v-text-kern:t" trim="t" fitpath="t" string="Disajikan juga dalam format excel"/>
                 </v:shape>
@@ -34117,8 +34111,8 @@
                 <w:szCs w:val="22"/>
               </w:rPr>
               <w:pict w14:anchorId="3977FBD4">
-                <v:shape id="_x0000_s2123" type="#_x0000_t136" style="position:absolute;margin-left:-2.25pt;margin-top:1.8pt;width:403.95pt;height:25.5pt;z-index:251679232;mso-position-horizontal-relative:text;mso-position-vertical-relative:text;mso-width-relative:page;mso-height-relative:page" fillcolor="#c00000">
-                  <v:stroke r:id="rId34" o:title=""/>
+                <v:shape id="_x0000_s1099" type="#_x0000_t136" style="position:absolute;margin-left:-2.25pt;margin-top:1.8pt;width:403.95pt;height:25.5pt;z-index:251679232;mso-position-horizontal-relative:text;mso-position-vertical-relative:text;mso-width-relative:page;mso-height-relative:page" fillcolor="#c00000">
+                  <v:stroke r:id="rId14" o:title=""/>
                   <v:shadow color="#868686"/>
                   <v:textpath style="font-family:&quot;Adobe Kaiti Std R&quot;;font-size:20pt;font-weight:bold;v-text-kern:t" trim="t" fitpath="t" string="Disajikan juga dalam format excel"/>
                 </v:shape>
@@ -35560,8 +35554,8 @@
                 <w:szCs w:val="22"/>
               </w:rPr>
               <w:pict w14:anchorId="4B04D439">
-                <v:shape id="_x0000_s2124" type="#_x0000_t136" style="position:absolute;left:0;text-align:left;margin-left:-5.55pt;margin-top:10.05pt;width:579.75pt;height:25.5pt;z-index:251680256;mso-position-horizontal-relative:text;mso-position-vertical-relative:text;mso-width-relative:page;mso-height-relative:page" fillcolor="#c00000">
-                  <v:stroke r:id="rId35" o:title=""/>
+                <v:shape id="_x0000_s1100" type="#_x0000_t136" style="position:absolute;left:0;text-align:left;margin-left:-5.55pt;margin-top:10.05pt;width:579.75pt;height:25.5pt;z-index:251680256;mso-position-horizontal-relative:text;mso-position-vertical-relative:text;mso-width-relative:page;mso-height-relative:page" fillcolor="#c00000">
+                  <v:stroke r:id="rId14" o:title=""/>
                   <v:shadow color="#868686"/>
                   <v:textpath style="font-family:&quot;Adobe Kaiti Std R&quot;;font-size:20pt;font-weight:bold;v-text-kern:t" trim="t" fitpath="t" string="Disajikan juga dalam format excel"/>
                 </v:shape>
@@ -37178,7 +37172,6 @@
       <w:tblPr>
         <w:tblW w:w="9453" w:type="dxa"/>
         <w:jc w:val="center"/>
-        <w:tblInd w:w="-4059" w:type="dxa"/>
         <w:tblBorders>
           <w:top w:val="single" w:sz="4" w:space="0" w:color="auto"/>
           <w:left w:val="single" w:sz="4" w:space="0" w:color="auto"/>
@@ -37616,8 +37609,8 @@
                 <w:szCs w:val="22"/>
               </w:rPr>
               <w:pict w14:anchorId="134E713E">
-                <v:shape id="_x0000_s2125" type="#_x0000_t136" style="position:absolute;left:0;text-align:left;margin-left:10.05pt;margin-top:-.05pt;width:446.85pt;height:25.5pt;z-index:251681280;mso-position-horizontal-relative:text;mso-position-vertical-relative:text;mso-width-relative:page;mso-height-relative:page" fillcolor="#c00000">
-                  <v:stroke r:id="rId36" o:title=""/>
+                <v:shape id="_x0000_s1101" type="#_x0000_t136" style="position:absolute;left:0;text-align:left;margin-left:10.05pt;margin-top:-.05pt;width:446.85pt;height:25.5pt;z-index:251681280;mso-position-horizontal-relative:text;mso-position-vertical-relative:text;mso-width-relative:page;mso-height-relative:page" fillcolor="#c00000">
+                  <v:stroke r:id="rId14" o:title=""/>
                   <v:shadow color="#868686"/>
                   <v:textpath style="font-family:&quot;Adobe Kaiti Std R&quot;;font-size:20pt;font-weight:bold;v-text-kern:t" trim="t" fitpath="t" string="Disajikan juga dalam format excel"/>
                 </v:shape>
@@ -40919,8 +40912,8 @@
                 <w:szCs w:val="22"/>
               </w:rPr>
               <w:pict w14:anchorId="435B0588">
-                <v:shape id="_x0000_s2128" type="#_x0000_t136" style="position:absolute;left:0;text-align:left;margin-left:6.7pt;margin-top:1.2pt;width:446.85pt;height:25.5pt;z-index:251684352;mso-position-horizontal-relative:text;mso-position-vertical-relative:text;mso-width-relative:page;mso-height-relative:page" fillcolor="#c00000">
-                  <v:stroke r:id="rId37" o:title=""/>
+                <v:shape id="_x0000_s1104" type="#_x0000_t136" style="position:absolute;left:0;text-align:left;margin-left:6.7pt;margin-top:1.2pt;width:446.85pt;height:25.5pt;z-index:251684352;mso-position-horizontal-relative:text;mso-position-vertical-relative:text;mso-width-relative:page;mso-height-relative:page" fillcolor="#c00000">
+                  <v:stroke r:id="rId14" o:title=""/>
                   <v:shadow color="#868686"/>
                   <v:textpath style="font-family:&quot;Adobe Kaiti Std R&quot;;font-size:20pt;font-weight:bold;v-text-kern:t" trim="t" fitpath="t" string="Disajikan juga dalam format excel"/>
                 </v:shape>
@@ -41697,8 +41690,8 @@
           <w:noProof/>
         </w:rPr>
         <w:pict w14:anchorId="15EFFA1E">
-          <v:shape id="_x0000_s2129" type="#_x0000_t136" style="position:absolute;left:0;text-align:left;margin-left:17.25pt;margin-top:10.7pt;width:446.85pt;height:25.5pt;rotation:-1272321fd;z-index:251685376;mso-position-horizontal-relative:text;mso-position-vertical-relative:text;mso-width-relative:page;mso-height-relative:page" fillcolor="#c00000">
-            <v:stroke r:id="rId38" o:title=""/>
+          <v:shape id="_x0000_s1105" type="#_x0000_t136" style="position:absolute;left:0;text-align:left;margin-left:17.25pt;margin-top:10.7pt;width:446.85pt;height:25.5pt;rotation:-1272321fd;z-index:251685376;mso-position-horizontal-relative:text;mso-position-vertical-relative:text;mso-width-relative:page;mso-height-relative:page" fillcolor="#c00000">
+            <v:stroke r:id="rId14" o:title=""/>
             <v:shadow color="#868686"/>
             <v:textpath style="font-family:&quot;Adobe Kaiti Std R&quot;;font-size:20pt;font-weight:bold;v-text-kern:t" trim="t" fitpath="t" string="Disajikan juga dalam format excel"/>
           </v:shape>
@@ -42160,8 +42153,8 @@
           <w:noProof/>
         </w:rPr>
         <w:pict w14:anchorId="325AFDDB">
-          <v:shape id="_x0000_s2130" type="#_x0000_t136" style="position:absolute;left:0;text-align:left;margin-left:14.4pt;margin-top:2.25pt;width:446.85pt;height:25.5pt;z-index:251686400;mso-position-horizontal-relative:text;mso-position-vertical-relative:text;mso-width-relative:page;mso-height-relative:page" fillcolor="#c00000">
-            <v:stroke r:id="rId39" o:title=""/>
+          <v:shape id="_x0000_s1106" type="#_x0000_t136" style="position:absolute;left:0;text-align:left;margin-left:14.4pt;margin-top:2.25pt;width:446.85pt;height:25.5pt;z-index:251686400;mso-position-horizontal-relative:text;mso-position-vertical-relative:text;mso-width-relative:page;mso-height-relative:page" fillcolor="#c00000">
+            <v:stroke r:id="rId14" o:title=""/>
             <v:shadow color="#868686"/>
             <v:textpath style="font-family:&quot;Adobe Kaiti Std R&quot;;font-size:20pt;font-weight:bold;v-text-kern:t" trim="t" fitpath="t" string="Disajikan juga dalam format excel"/>
           </v:shape>
@@ -44496,8 +44489,8 @@
                 <w:sz w:val="20"/>
               </w:rPr>
               <w:pict w14:anchorId="67C993CC">
-                <v:shape id="_x0000_s2131" type="#_x0000_t136" style="position:absolute;margin-left:4.1pt;margin-top:12pt;width:446.85pt;height:32.85pt;rotation:-1193428fd;z-index:251687424;mso-position-horizontal-relative:text;mso-position-vertical-relative:text;mso-width-relative:page;mso-height-relative:page" fillcolor="#c00000">
-                  <v:stroke r:id="rId40" o:title=""/>
+                <v:shape id="_x0000_s1107" type="#_x0000_t136" style="position:absolute;margin-left:4.1pt;margin-top:12pt;width:446.85pt;height:32.85pt;rotation:-1193428fd;z-index:251687424;mso-position-horizontal-relative:text;mso-position-vertical-relative:text;mso-width-relative:page;mso-height-relative:page" fillcolor="#c00000">
+                  <v:stroke r:id="rId14" o:title=""/>
                   <v:shadow color="#868686"/>
                   <v:textpath style="font-family:&quot;Adobe Kaiti Std R&quot;;font-size:20pt;font-weight:bold;v-text-kern:t" trim="t" fitpath="t" string="Disajikan juga dalam format excel"/>
                 </v:shape>
@@ -45967,8 +45960,8 @@
                 <w:sz w:val="20"/>
               </w:rPr>
               <w:pict w14:anchorId="3B37DFC3">
-                <v:shape id="_x0000_s2132" type="#_x0000_t136" style="position:absolute;margin-left:-2.65pt;margin-top:6.5pt;width:446.85pt;height:32.85pt;rotation:-552528fd;z-index:251688448;mso-position-horizontal-relative:text;mso-position-vertical-relative:text;mso-width-relative:page;mso-height-relative:page" fillcolor="#c00000">
-                  <v:stroke r:id="rId41" o:title=""/>
+                <v:shape id="_x0000_s1108" type="#_x0000_t136" style="position:absolute;margin-left:-2.65pt;margin-top:6.5pt;width:446.85pt;height:32.85pt;rotation:-552528fd;z-index:251688448;mso-position-horizontal-relative:text;mso-position-vertical-relative:text;mso-width-relative:page;mso-height-relative:page" fillcolor="#c00000">
+                  <v:stroke r:id="rId14" o:title=""/>
                   <v:shadow color="#868686"/>
                   <v:textpath style="font-family:&quot;Adobe Kaiti Std R&quot;;font-size:20pt;font-weight:bold;v-text-kern:t" trim="t" fitpath="t" string="Disajikan juga dalam format excel"/>
                 </v:shape>
@@ -46689,8 +46682,8 @@
                 <w:sz w:val="20"/>
               </w:rPr>
               <w:pict w14:anchorId="69900FD5">
-                <v:shape id="_x0000_s2133" type="#_x0000_t136" style="position:absolute;left:0;text-align:left;margin-left:8.95pt;margin-top:-.6pt;width:446.85pt;height:32.85pt;rotation:-552528fd;z-index:251689472;mso-position-horizontal-relative:text;mso-position-vertical-relative:text;mso-width-relative:page;mso-height-relative:page" fillcolor="#c00000">
-                  <v:stroke r:id="rId42" o:title=""/>
+                <v:shape id="_x0000_s1109" type="#_x0000_t136" style="position:absolute;left:0;text-align:left;margin-left:8.95pt;margin-top:-.6pt;width:446.85pt;height:32.85pt;rotation:-552528fd;z-index:251689472;mso-position-horizontal-relative:text;mso-position-vertical-relative:text;mso-width-relative:page;mso-height-relative:page" fillcolor="#c00000">
+                  <v:stroke r:id="rId14" o:title=""/>
                   <v:shadow color="#868686"/>
                   <v:textpath style="font-family:&quot;Adobe Kaiti Std R&quot;;font-size:20pt;font-weight:bold;v-text-kern:t" trim="t" fitpath="t" string="Disajikan juga dalam format excel"/>
                 </v:shape>
@@ -47304,8 +47297,8 @@
                 <w:sz w:val="20"/>
               </w:rPr>
               <w:pict w14:anchorId="56BC4FF8">
-                <v:shape id="_x0000_s2134" type="#_x0000_t136" style="position:absolute;left:0;text-align:left;margin-left:11.6pt;margin-top:7.8pt;width:446.85pt;height:32.85pt;rotation:-255140fd;z-index:251690496;mso-position-horizontal-relative:text;mso-position-vertical-relative:text;mso-width-relative:page;mso-height-relative:page" fillcolor="#c00000">
-                  <v:stroke r:id="rId43" o:title=""/>
+                <v:shape id="_x0000_s1110" type="#_x0000_t136" style="position:absolute;left:0;text-align:left;margin-left:11.6pt;margin-top:7.8pt;width:446.85pt;height:32.85pt;rotation:-255140fd;z-index:251690496;mso-position-horizontal-relative:text;mso-position-vertical-relative:text;mso-width-relative:page;mso-height-relative:page" fillcolor="#c00000">
+                  <v:stroke r:id="rId14" o:title=""/>
                   <v:shadow color="#868686"/>
                   <v:textpath style="font-family:&quot;Adobe Kaiti Std R&quot;;font-size:20pt;font-weight:bold;v-text-kern:t" trim="t" fitpath="t" string="Disajikan juga dalam format excel"/>
                 </v:shape>
@@ -47957,8 +47950,8 @@
                 <w:sz w:val="20"/>
               </w:rPr>
               <w:pict w14:anchorId="1154C506">
-                <v:shape id="_x0000_s2135" type="#_x0000_t136" style="position:absolute;margin-left:-3.15pt;margin-top:10.7pt;width:331.6pt;height:32.85pt;rotation:-426219fd;z-index:251691520;mso-position-horizontal-relative:text;mso-position-vertical-relative:text;mso-width-relative:page;mso-height-relative:page" fillcolor="#c00000">
-                  <v:stroke r:id="rId44" o:title=""/>
+                <v:shape id="_x0000_s1111" type="#_x0000_t136" style="position:absolute;margin-left:-3.15pt;margin-top:10.7pt;width:331.6pt;height:32.85pt;rotation:-426219fd;z-index:251691520;mso-position-horizontal-relative:text;mso-position-vertical-relative:text;mso-width-relative:page;mso-height-relative:page" fillcolor="#c00000">
+                  <v:stroke r:id="rId14" o:title=""/>
                   <v:shadow color="#868686"/>
                   <v:textpath style="font-family:&quot;Adobe Kaiti Std R&quot;;font-size:20pt;font-weight:bold;v-text-kern:t" trim="t" fitpath="t" string="Disajikan juga dalam format excel"/>
                 </v:shape>
@@ -51259,8 +51252,8 @@
                 <w:noProof/>
               </w:rPr>
               <w:pict w14:anchorId="7C17282E">
-                <v:shape id="_x0000_s2137" type="#_x0000_t136" style="position:absolute;left:0;text-align:left;margin-left:12.35pt;margin-top:202.6pt;width:446.85pt;height:32.85pt;rotation:-255140fd;z-index:251693568;mso-position-horizontal-relative:text;mso-position-vertical-relative:text;mso-width-relative:page;mso-height-relative:page" fillcolor="#c00000">
-                  <v:stroke r:id="rId45" o:title=""/>
+                <v:shape id="_x0000_s1113" type="#_x0000_t136" style="position:absolute;left:0;text-align:left;margin-left:12.35pt;margin-top:202.6pt;width:446.85pt;height:32.85pt;rotation:-255140fd;z-index:251693568;mso-position-horizontal-relative:text;mso-position-vertical-relative:text;mso-width-relative:page;mso-height-relative:page" fillcolor="#c00000">
+                  <v:stroke r:id="rId14" o:title=""/>
                   <v:shadow color="#868686"/>
                   <v:textpath style="font-family:&quot;Adobe Kaiti Std R&quot;;font-size:20pt;font-weight:bold;v-text-kern:t" trim="t" fitpath="t" string="Disajikan juga dalam format excel"/>
                 </v:shape>
@@ -51273,8 +51266,8 @@
                 <w:noProof/>
               </w:rPr>
               <w:pict w14:anchorId="1F6D64F9">
-                <v:shape id="_x0000_s2136" type="#_x0000_t136" style="position:absolute;left:0;text-align:left;margin-left:17.6pt;margin-top:3.85pt;width:446.85pt;height:32.85pt;rotation:-255140fd;z-index:251692544;mso-position-horizontal-relative:text;mso-position-vertical-relative:text;mso-width-relative:page;mso-height-relative:page" fillcolor="#c00000">
-                  <v:stroke r:id="rId46" o:title=""/>
+                <v:shape id="_x0000_s1112" type="#_x0000_t136" style="position:absolute;left:0;text-align:left;margin-left:17.6pt;margin-top:3.85pt;width:446.85pt;height:32.85pt;rotation:-255140fd;z-index:251692544;mso-position-horizontal-relative:text;mso-position-vertical-relative:text;mso-width-relative:page;mso-height-relative:page" fillcolor="#c00000">
+                  <v:stroke r:id="rId14" o:title=""/>
                   <v:shadow color="#868686"/>
                   <v:textpath style="font-family:&quot;Adobe Kaiti Std R&quot;;font-size:20pt;font-weight:bold;v-text-kern:t" trim="t" fitpath="t" string="Disajikan juga dalam format excel"/>
                 </v:shape>
@@ -56091,8 +56084,8 @@
                 <w:noProof/>
               </w:rPr>
               <w:pict w14:anchorId="42C76C77">
-                <v:shape id="_x0000_s2138" type="#_x0000_t136" style="position:absolute;left:0;text-align:left;margin-left:15.35pt;margin-top:-.95pt;width:446.85pt;height:32.85pt;rotation:-255140fd;z-index:251694592;mso-position-horizontal-relative:text;mso-position-vertical-relative:text;mso-width-relative:page;mso-height-relative:page" fillcolor="#c00000">
-                  <v:stroke r:id="rId47" o:title=""/>
+                <v:shape id="_x0000_s1114" type="#_x0000_t136" style="position:absolute;left:0;text-align:left;margin-left:15.35pt;margin-top:-.95pt;width:446.85pt;height:32.85pt;rotation:-255140fd;z-index:251694592;mso-position-horizontal-relative:text;mso-position-vertical-relative:text;mso-width-relative:page;mso-height-relative:page" fillcolor="#c00000">
+                  <v:stroke r:id="rId14" o:title=""/>
                   <v:shadow color="#868686"/>
                   <v:textpath style="font-family:&quot;Adobe Kaiti Std R&quot;;font-size:20pt;font-weight:bold;v-text-kern:t" trim="t" fitpath="t" string="Disajikan juga dalam format excel"/>
                 </v:shape>
@@ -56802,7 +56795,7 @@
           <w:lang w:val="sv-SE"/>
         </w:rPr>
       </w:pPr>
-      <w:bookmarkStart w:id="2" w:name="_Toc122838036"/>
+      <w:bookmarkStart w:id="1" w:name="_Toc122838036"/>
       <w:r>
         <w:rPr>
           <w:rFonts w:cs="Arial"/>
@@ -56889,7 +56882,7 @@
         </w:rPr>
         <w:t>Pengabdian Kepada Masyarakat</w:t>
       </w:r>
-      <w:bookmarkEnd w:id="2"/>
+      <w:bookmarkEnd w:id="1"/>
       <w:r>
         <w:rPr>
           <w:rFonts w:cs="Arial"/>
@@ -57319,8 +57312,8 @@
                 <w:noProof/>
               </w:rPr>
               <w:pict w14:anchorId="7798DA0F">
-                <v:shape id="_x0000_s2143" type="#_x0000_t136" style="position:absolute;margin-left:1.1pt;margin-top:434.5pt;width:446.85pt;height:32.85pt;rotation:-255140fd;z-index:251698688;mso-position-horizontal-relative:text;mso-position-vertical-relative:text;mso-width-relative:page;mso-height-relative:page" fillcolor="#c00000">
-                  <v:stroke r:id="rId48" o:title=""/>
+                <v:shape id="_x0000_s1119" type="#_x0000_t136" style="position:absolute;margin-left:1.1pt;margin-top:434.5pt;width:446.85pt;height:32.85pt;rotation:-255140fd;z-index:251698688;mso-position-horizontal-relative:text;mso-position-vertical-relative:text;mso-width-relative:page;mso-height-relative:page" fillcolor="#c00000">
+                  <v:stroke r:id="rId14" o:title=""/>
                   <v:shadow color="#868686"/>
                   <v:textpath style="font-family:&quot;Adobe Kaiti Std R&quot;;font-size:20pt;font-weight:bold;v-text-kern:t" trim="t" fitpath="t" string="Disajikan juga dalam format excel"/>
                 </v:shape>
@@ -57331,8 +57324,8 @@
                 <w:noProof/>
               </w:rPr>
               <w:pict w14:anchorId="3DF26091">
-                <v:shape id="_x0000_s2142" type="#_x0000_t136" style="position:absolute;margin-left:1.1pt;margin-top:288.25pt;width:446.85pt;height:32.85pt;rotation:-255140fd;z-index:251697664;mso-position-horizontal-relative:text;mso-position-vertical-relative:text;mso-width-relative:page;mso-height-relative:page" fillcolor="#c00000">
-                  <v:stroke r:id="rId49" o:title=""/>
+                <v:shape id="_x0000_s1118" type="#_x0000_t136" style="position:absolute;margin-left:1.1pt;margin-top:288.25pt;width:446.85pt;height:32.85pt;rotation:-255140fd;z-index:251697664;mso-position-horizontal-relative:text;mso-position-vertical-relative:text;mso-width-relative:page;mso-height-relative:page" fillcolor="#c00000">
+                  <v:stroke r:id="rId14" o:title=""/>
                   <v:shadow color="#868686"/>
                   <v:textpath style="font-family:&quot;Adobe Kaiti Std R&quot;;font-size:20pt;font-weight:bold;v-text-kern:t" trim="t" fitpath="t" string="Disajikan juga dalam format excel"/>
                 </v:shape>
@@ -57343,8 +57336,8 @@
                 <w:noProof/>
               </w:rPr>
               <w:pict w14:anchorId="166F82E7">
-                <v:shape id="_x0000_s2141" type="#_x0000_t136" style="position:absolute;margin-left:16.85pt;margin-top:130pt;width:446.85pt;height:32.85pt;rotation:-255140fd;z-index:251696640;mso-position-horizontal-relative:text;mso-position-vertical-relative:text;mso-width-relative:page;mso-height-relative:page" fillcolor="#c00000">
-                  <v:stroke r:id="rId50" o:title=""/>
+                <v:shape id="_x0000_s1117" type="#_x0000_t136" style="position:absolute;margin-left:16.85pt;margin-top:130pt;width:446.85pt;height:32.85pt;rotation:-255140fd;z-index:251696640;mso-position-horizontal-relative:text;mso-position-vertical-relative:text;mso-width-relative:page;mso-height-relative:page" fillcolor="#c00000">
+                  <v:stroke r:id="rId14" o:title=""/>
                   <v:shadow color="#868686"/>
                   <v:textpath style="font-family:&quot;Adobe Kaiti Std R&quot;;font-size:20pt;font-weight:bold;v-text-kern:t" trim="t" fitpath="t" string="Disajikan juga dalam format excel"/>
                 </v:shape>
@@ -57355,8 +57348,8 @@
                 <w:noProof/>
               </w:rPr>
               <w:pict w14:anchorId="4EFDA4CB">
-                <v:shape id="_x0000_s2140" type="#_x0000_t136" style="position:absolute;margin-left:16.85pt;margin-top:5.5pt;width:446.85pt;height:32.85pt;rotation:-255140fd;z-index:251695616;mso-position-horizontal-relative:text;mso-position-vertical-relative:text;mso-width-relative:page;mso-height-relative:page" fillcolor="#c00000">
-                  <v:stroke r:id="rId51" o:title=""/>
+                <v:shape id="_x0000_s1116" type="#_x0000_t136" style="position:absolute;margin-left:16.85pt;margin-top:5.5pt;width:446.85pt;height:32.85pt;rotation:-255140fd;z-index:251695616;mso-position-horizontal-relative:text;mso-position-vertical-relative:text;mso-width-relative:page;mso-height-relative:page" fillcolor="#c00000">
+                  <v:stroke r:id="rId14" o:title=""/>
                   <v:shadow color="#868686"/>
                   <v:textpath style="font-family:&quot;Adobe Kaiti Std R&quot;;font-size:20pt;font-weight:bold;v-text-kern:t" trim="t" fitpath="t" string="Disajikan juga dalam format excel"/>
                 </v:shape>
@@ -59268,8 +59261,8 @@
                 <w:sz w:val="20"/>
               </w:rPr>
               <w:pict w14:anchorId="73A7E785">
-                <v:shape id="_x0000_s2145" type="#_x0000_t136" style="position:absolute;margin-left:27.35pt;margin-top:-10.65pt;width:446.85pt;height:32.85pt;rotation:-255140fd;z-index:251700736;mso-position-horizontal-relative:text;mso-position-vertical-relative:text;mso-width-relative:page;mso-height-relative:page" fillcolor="#c00000">
-                  <v:stroke r:id="rId52" o:title=""/>
+                <v:shape id="_x0000_s1121" type="#_x0000_t136" style="position:absolute;margin-left:27.35pt;margin-top:-10.65pt;width:446.85pt;height:32.85pt;rotation:-255140fd;z-index:251700736;mso-position-horizontal-relative:text;mso-position-vertical-relative:text;mso-width-relative:page;mso-height-relative:page" fillcolor="#c00000">
+                  <v:stroke r:id="rId14" o:title=""/>
                   <v:shadow color="#868686"/>
                   <v:textpath style="font-family:&quot;Adobe Kaiti Std R&quot;;font-size:20pt;font-weight:bold;v-text-kern:t" trim="t" fitpath="t" string="Disajikan juga dalam format excel"/>
                 </v:shape>
@@ -61828,7 +61821,16 @@
           </w:tcPr>
           <w:p>
             <w:r>
-              <w:t>Dokumen tentang aturan etika dosen, etika mahasiswa, etika tenaga kependidikan, sistem penghargaan dan sanksi, serta pedoman dan prosedur pelayanan.</w:t>
+              <w:t xml:space="preserve">Dokumen tentang aturan etika dosen, etika mahasiswa, etika tenaga kependidikan, </w:t>
+            </w:r>
+            <w:r>
+              <w:rPr>
+                <w:color w:val="FF0000"/>
+              </w:rPr>
+              <w:t>sistem penghargaan dan sanksi, serta pedoman dan prosedur pelayanan</w:t>
+            </w:r>
+            <w:r>
+              <w:t>.</w:t>
             </w:r>
           </w:p>
         </w:tc>
@@ -61903,8 +61905,13 @@
             <w:tcW w:w="6930" w:type="dxa"/>
           </w:tcPr>
           <w:p>
-            <w:r>
-              <w:t>Dokumen (kuesioner dan hasil) kajian proses pembelajaran melalui umpan balik dari dosen, mahasiswa, alumni, dan pengguna lulusan.</w:t>
+            <w:bookmarkStart w:id="2" w:name="_GoBack"/>
+            <w:r>
+              <w:t>Dokumen (kuesioner dan hasil) kajian proses pembelajaran melalui umpan balik dari dosen, mahasiswa, alumni, dan pengguna lulusan</w:t>
+            </w:r>
+            <w:bookmarkEnd w:id="2"/>
+            <w:r>
+              <w:t>.</w:t>
             </w:r>
           </w:p>
         </w:tc>
@@ -63113,7 +63120,7 @@
 </file>
 
 <file path=word/endnotes.xml><?xml version="1.0" encoding="utf-8"?>
-<w:endnotes xmlns:wpc="http://schemas.microsoft.com/office/word/2010/wordprocessingCanvas" xmlns:mo="http://schemas.microsoft.com/office/mac/office/2008/main" xmlns:mc="http://schemas.openxmlformats.org/markup-compatibility/2006" xmlns:mv="urn:schemas-microsoft-com:mac:vml" xmlns:o="urn:schemas-microsoft-com:office:office" xmlns:r="http://schemas.openxmlformats.org/officeDocument/2006/relationships" xmlns:m="http://schemas.openxmlformats.org/officeDocument/2006/math" xmlns:v="urn:schemas-microsoft-com:vml" xmlns:wp14="http://schemas.microsoft.com/office/word/2010/wordprocessingDrawing" xmlns:wp="http://schemas.openxmlformats.org/drawingml/2006/wordprocessingDrawing" xmlns:w10="urn:schemas-microsoft-com:office:word" xmlns:w="http://schemas.openxmlformats.org/wordprocessingml/2006/main" xmlns:w14="http://schemas.microsoft.com/office/word/2010/wordml" xmlns:wpg="http://schemas.microsoft.com/office/word/2010/wordprocessingGroup" xmlns:wpi="http://schemas.microsoft.com/office/word/2010/wordprocessingInk" xmlns:wne="http://schemas.microsoft.com/office/word/2006/wordml" xmlns:wps="http://schemas.microsoft.com/office/word/2010/wordprocessingShape" mc:Ignorable="w14 wp14 mv">
+<w:endnotes xmlns:wpc="http://schemas.microsoft.com/office/word/2010/wordprocessingCanvas" xmlns:cx="http://schemas.microsoft.com/office/drawing/2014/chartex" xmlns:cx1="http://schemas.microsoft.com/office/drawing/2015/9/8/chartex" xmlns:mc="http://schemas.openxmlformats.org/markup-compatibility/2006" xmlns:o="urn:schemas-microsoft-com:office:office" xmlns:r="http://schemas.openxmlformats.org/officeDocument/2006/relationships" xmlns:m="http://schemas.openxmlformats.org/officeDocument/2006/math" xmlns:v="urn:schemas-microsoft-com:vml" xmlns:wp14="http://schemas.microsoft.com/office/word/2010/wordprocessingDrawing" xmlns:wp="http://schemas.openxmlformats.org/drawingml/2006/wordprocessingDrawing" xmlns:w10="urn:schemas-microsoft-com:office:word" xmlns:w="http://schemas.openxmlformats.org/wordprocessingml/2006/main" xmlns:w14="http://schemas.microsoft.com/office/word/2010/wordml" xmlns:w15="http://schemas.microsoft.com/office/word/2012/wordml" xmlns:w16se="http://schemas.microsoft.com/office/word/2015/wordml/symex" xmlns:wpg="http://schemas.microsoft.com/office/word/2010/wordprocessingGroup" xmlns:wpi="http://schemas.microsoft.com/office/word/2010/wordprocessingInk" xmlns:wne="http://schemas.microsoft.com/office/word/2006/wordml" xmlns:wps="http://schemas.microsoft.com/office/word/2010/wordprocessingShape" mc:Ignorable="w14 w15 w16se wp14">
   <w:endnote w:type="separator" w:id="-1">
     <w:p>
       <w:r>
@@ -63132,7 +63139,7 @@
 </file>
 
 <file path=word/footer1.xml><?xml version="1.0" encoding="utf-8"?>
-<w:ftr xmlns:wpc="http://schemas.microsoft.com/office/word/2010/wordprocessingCanvas" xmlns:mo="http://schemas.microsoft.com/office/mac/office/2008/main" xmlns:mc="http://schemas.openxmlformats.org/markup-compatibility/2006" xmlns:mv="urn:schemas-microsoft-com:mac:vml" xmlns:o="urn:schemas-microsoft-com:office:office" xmlns:r="http://schemas.openxmlformats.org/officeDocument/2006/relationships" xmlns:m="http://schemas.openxmlformats.org/officeDocument/2006/math" xmlns:v="urn:schemas-microsoft-com:vml" xmlns:wp14="http://schemas.microsoft.com/office/word/2010/wordprocessingDrawing" xmlns:wp="http://schemas.openxmlformats.org/drawingml/2006/wordprocessingDrawing" xmlns:w10="urn:schemas-microsoft-com:office:word" xmlns:w="http://schemas.openxmlformats.org/wordprocessingml/2006/main" xmlns:w14="http://schemas.microsoft.com/office/word/2010/wordml" xmlns:wpg="http://schemas.microsoft.com/office/word/2010/wordprocessingGroup" xmlns:wpi="http://schemas.microsoft.com/office/word/2010/wordprocessingInk" xmlns:wne="http://schemas.microsoft.com/office/word/2006/wordml" xmlns:wps="http://schemas.microsoft.com/office/word/2010/wordprocessingShape" mc:Ignorable="w14 wp14">
+<w:ftr xmlns:wpc="http://schemas.microsoft.com/office/word/2010/wordprocessingCanvas" xmlns:cx="http://schemas.microsoft.com/office/drawing/2014/chartex" xmlns:cx1="http://schemas.microsoft.com/office/drawing/2015/9/8/chartex" xmlns:mc="http://schemas.openxmlformats.org/markup-compatibility/2006" xmlns:o="urn:schemas-microsoft-com:office:office" xmlns:r="http://schemas.openxmlformats.org/officeDocument/2006/relationships" xmlns:m="http://schemas.openxmlformats.org/officeDocument/2006/math" xmlns:v="urn:schemas-microsoft-com:vml" xmlns:wp14="http://schemas.microsoft.com/office/word/2010/wordprocessingDrawing" xmlns:wp="http://schemas.openxmlformats.org/drawingml/2006/wordprocessingDrawing" xmlns:w10="urn:schemas-microsoft-com:office:word" xmlns:w="http://schemas.openxmlformats.org/wordprocessingml/2006/main" xmlns:w14="http://schemas.microsoft.com/office/word/2010/wordml" xmlns:w15="http://schemas.microsoft.com/office/word/2012/wordml" xmlns:w16se="http://schemas.microsoft.com/office/word/2015/wordml/symex" xmlns:wpg="http://schemas.microsoft.com/office/word/2010/wordprocessingGroup" xmlns:wpi="http://schemas.microsoft.com/office/word/2010/wordprocessingInk" xmlns:wne="http://schemas.microsoft.com/office/word/2006/wordml" xmlns:wps="http://schemas.microsoft.com/office/word/2010/wordprocessingShape" mc:Ignorable="w14 w15 w16se wp14">
   <w:p>
     <w:pPr>
       <w:pStyle w:val="Footer"/>
@@ -63170,7 +63177,7 @@
 </file>
 
 <file path=word/footer2.xml><?xml version="1.0" encoding="utf-8"?>
-<w:ftr xmlns:wpc="http://schemas.microsoft.com/office/word/2010/wordprocessingCanvas" xmlns:mo="http://schemas.microsoft.com/office/mac/office/2008/main" xmlns:mc="http://schemas.openxmlformats.org/markup-compatibility/2006" xmlns:mv="urn:schemas-microsoft-com:mac:vml" xmlns:o="urn:schemas-microsoft-com:office:office" xmlns:r="http://schemas.openxmlformats.org/officeDocument/2006/relationships" xmlns:m="http://schemas.openxmlformats.org/officeDocument/2006/math" xmlns:v="urn:schemas-microsoft-com:vml" xmlns:wp14="http://schemas.microsoft.com/office/word/2010/wordprocessingDrawing" xmlns:wp="http://schemas.openxmlformats.org/drawingml/2006/wordprocessingDrawing" xmlns:w10="urn:schemas-microsoft-com:office:word" xmlns:w="http://schemas.openxmlformats.org/wordprocessingml/2006/main" xmlns:w14="http://schemas.microsoft.com/office/word/2010/wordml" xmlns:wpg="http://schemas.microsoft.com/office/word/2010/wordprocessingGroup" xmlns:wpi="http://schemas.microsoft.com/office/word/2010/wordprocessingInk" xmlns:wne="http://schemas.microsoft.com/office/word/2006/wordml" xmlns:wps="http://schemas.microsoft.com/office/word/2010/wordprocessingShape" mc:Ignorable="w14 wp14">
+<w:ftr xmlns:wpc="http://schemas.microsoft.com/office/word/2010/wordprocessingCanvas" xmlns:cx="http://schemas.microsoft.com/office/drawing/2014/chartex" xmlns:cx1="http://schemas.microsoft.com/office/drawing/2015/9/8/chartex" xmlns:mc="http://schemas.openxmlformats.org/markup-compatibility/2006" xmlns:o="urn:schemas-microsoft-com:office:office" xmlns:r="http://schemas.openxmlformats.org/officeDocument/2006/relationships" xmlns:m="http://schemas.openxmlformats.org/officeDocument/2006/math" xmlns:v="urn:schemas-microsoft-com:vml" xmlns:wp14="http://schemas.microsoft.com/office/word/2010/wordprocessingDrawing" xmlns:wp="http://schemas.openxmlformats.org/drawingml/2006/wordprocessingDrawing" xmlns:w10="urn:schemas-microsoft-com:office:word" xmlns:w="http://schemas.openxmlformats.org/wordprocessingml/2006/main" xmlns:w14="http://schemas.microsoft.com/office/word/2010/wordml" xmlns:w15="http://schemas.microsoft.com/office/word/2012/wordml" xmlns:w16se="http://schemas.microsoft.com/office/word/2015/wordml/symex" xmlns:wpg="http://schemas.microsoft.com/office/word/2010/wordprocessingGroup" xmlns:wpi="http://schemas.microsoft.com/office/word/2010/wordprocessingInk" xmlns:wne="http://schemas.microsoft.com/office/word/2006/wordml" xmlns:wps="http://schemas.microsoft.com/office/word/2010/wordprocessingShape" mc:Ignorable="w14 w15 w16se wp14">
   <w:p>
     <w:pPr>
       <w:pStyle w:val="Footer"/>
@@ -63202,7 +63209,7 @@
         <w:rStyle w:val="PageNumber"/>
         <w:noProof/>
       </w:rPr>
-      <w:t>7</w:t>
+      <w:t>29</w:t>
     </w:r>
     <w:r>
       <w:rPr>
@@ -63234,7 +63241,7 @@
 </file>
 
 <file path=word/footnotes.xml><?xml version="1.0" encoding="utf-8"?>
-<w:footnotes xmlns:wpc="http://schemas.microsoft.com/office/word/2010/wordprocessingCanvas" xmlns:mo="http://schemas.microsoft.com/office/mac/office/2008/main" xmlns:mc="http://schemas.openxmlformats.org/markup-compatibility/2006" xmlns:mv="urn:schemas-microsoft-com:mac:vml" xmlns:o="urn:schemas-microsoft-com:office:office" xmlns:r="http://schemas.openxmlformats.org/officeDocument/2006/relationships" xmlns:m="http://schemas.openxmlformats.org/officeDocument/2006/math" xmlns:v="urn:schemas-microsoft-com:vml" xmlns:wp14="http://schemas.microsoft.com/office/word/2010/wordprocessingDrawing" xmlns:wp="http://schemas.openxmlformats.org/drawingml/2006/wordprocessingDrawing" xmlns:w10="urn:schemas-microsoft-com:office:word" xmlns:w="http://schemas.openxmlformats.org/wordprocessingml/2006/main" xmlns:w14="http://schemas.microsoft.com/office/word/2010/wordml" xmlns:wpg="http://schemas.microsoft.com/office/word/2010/wordprocessingGroup" xmlns:wpi="http://schemas.microsoft.com/office/word/2010/wordprocessingInk" xmlns:wne="http://schemas.microsoft.com/office/word/2006/wordml" xmlns:wps="http://schemas.microsoft.com/office/word/2010/wordprocessingShape" mc:Ignorable="w14 wp14 mv">
+<w:footnotes xmlns:wpc="http://schemas.microsoft.com/office/word/2010/wordprocessingCanvas" xmlns:cx="http://schemas.microsoft.com/office/drawing/2014/chartex" xmlns:cx1="http://schemas.microsoft.com/office/drawing/2015/9/8/chartex" xmlns:mc="http://schemas.openxmlformats.org/markup-compatibility/2006" xmlns:o="urn:schemas-microsoft-com:office:office" xmlns:r="http://schemas.openxmlformats.org/officeDocument/2006/relationships" xmlns:m="http://schemas.openxmlformats.org/officeDocument/2006/math" xmlns:v="urn:schemas-microsoft-com:vml" xmlns:wp14="http://schemas.microsoft.com/office/word/2010/wordprocessingDrawing" xmlns:wp="http://schemas.openxmlformats.org/drawingml/2006/wordprocessingDrawing" xmlns:w10="urn:schemas-microsoft-com:office:word" xmlns:w="http://schemas.openxmlformats.org/wordprocessingml/2006/main" xmlns:w14="http://schemas.microsoft.com/office/word/2010/wordml" xmlns:w15="http://schemas.microsoft.com/office/word/2012/wordml" xmlns:w16se="http://schemas.microsoft.com/office/word/2015/wordml/symex" xmlns:wpg="http://schemas.microsoft.com/office/word/2010/wordprocessingGroup" xmlns:wpi="http://schemas.microsoft.com/office/word/2010/wordprocessingInk" xmlns:wne="http://schemas.microsoft.com/office/word/2006/wordml" xmlns:wps="http://schemas.microsoft.com/office/word/2010/wordprocessingShape" mc:Ignorable="w14 w15 w16se wp14">
   <w:footnote w:type="separator" w:id="-1">
     <w:p>
       <w:r>
@@ -63253,7 +63260,7 @@
 </file>
 
 <file path=word/header1.xml><?xml version="1.0" encoding="utf-8"?>
-<w:hdr xmlns:wpc="http://schemas.microsoft.com/office/word/2010/wordprocessingCanvas" xmlns:mo="http://schemas.microsoft.com/office/mac/office/2008/main" xmlns:mc="http://schemas.openxmlformats.org/markup-compatibility/2006" xmlns:mv="urn:schemas-microsoft-com:mac:vml" xmlns:o="urn:schemas-microsoft-com:office:office" xmlns:r="http://schemas.openxmlformats.org/officeDocument/2006/relationships" xmlns:m="http://schemas.openxmlformats.org/officeDocument/2006/math" xmlns:v="urn:schemas-microsoft-com:vml" xmlns:wp14="http://schemas.microsoft.com/office/word/2010/wordprocessingDrawing" xmlns:wp="http://schemas.openxmlformats.org/drawingml/2006/wordprocessingDrawing" xmlns:w10="urn:schemas-microsoft-com:office:word" xmlns:w="http://schemas.openxmlformats.org/wordprocessingml/2006/main" xmlns:w14="http://schemas.microsoft.com/office/word/2010/wordml" xmlns:wpg="http://schemas.microsoft.com/office/word/2010/wordprocessingGroup" xmlns:wpi="http://schemas.microsoft.com/office/word/2010/wordprocessingInk" xmlns:wne="http://schemas.microsoft.com/office/word/2006/wordml" xmlns:wps="http://schemas.microsoft.com/office/word/2010/wordprocessingShape" mc:Ignorable="w14 wp14">
+<w:hdr xmlns:wpc="http://schemas.microsoft.com/office/word/2010/wordprocessingCanvas" xmlns:cx="http://schemas.microsoft.com/office/drawing/2014/chartex" xmlns:cx1="http://schemas.microsoft.com/office/drawing/2015/9/8/chartex" xmlns:mc="http://schemas.openxmlformats.org/markup-compatibility/2006" xmlns:o="urn:schemas-microsoft-com:office:office" xmlns:r="http://schemas.openxmlformats.org/officeDocument/2006/relationships" xmlns:m="http://schemas.openxmlformats.org/officeDocument/2006/math" xmlns:v="urn:schemas-microsoft-com:vml" xmlns:wp14="http://schemas.microsoft.com/office/word/2010/wordprocessingDrawing" xmlns:wp="http://schemas.openxmlformats.org/drawingml/2006/wordprocessingDrawing" xmlns:w10="urn:schemas-microsoft-com:office:word" xmlns:w="http://schemas.openxmlformats.org/wordprocessingml/2006/main" xmlns:w14="http://schemas.microsoft.com/office/word/2010/wordml" xmlns:w15="http://schemas.microsoft.com/office/word/2012/wordml" xmlns:w16se="http://schemas.microsoft.com/office/word/2015/wordml/symex" xmlns:wpg="http://schemas.microsoft.com/office/word/2010/wordprocessingGroup" xmlns:wpi="http://schemas.microsoft.com/office/word/2010/wordprocessingInk" xmlns:wne="http://schemas.microsoft.com/office/word/2006/wordml" xmlns:wps="http://schemas.microsoft.com/office/word/2010/wordprocessingShape" mc:Ignorable="w14 w15 w16se wp14">
   <w:p>
     <w:pPr>
       <w:pStyle w:val="Header"/>
@@ -63291,7 +63298,7 @@
 </file>
 
 <file path=word/header2.xml><?xml version="1.0" encoding="utf-8"?>
-<w:hdr xmlns:wpc="http://schemas.microsoft.com/office/word/2010/wordprocessingCanvas" xmlns:mo="http://schemas.microsoft.com/office/mac/office/2008/main" xmlns:mc="http://schemas.openxmlformats.org/markup-compatibility/2006" xmlns:mv="urn:schemas-microsoft-com:mac:vml" xmlns:o="urn:schemas-microsoft-com:office:office" xmlns:r="http://schemas.openxmlformats.org/officeDocument/2006/relationships" xmlns:m="http://schemas.openxmlformats.org/officeDocument/2006/math" xmlns:v="urn:schemas-microsoft-com:vml" xmlns:wp14="http://schemas.microsoft.com/office/word/2010/wordprocessingDrawing" xmlns:wp="http://schemas.openxmlformats.org/drawingml/2006/wordprocessingDrawing" xmlns:w10="urn:schemas-microsoft-com:office:word" xmlns:w="http://schemas.openxmlformats.org/wordprocessingml/2006/main" xmlns:w14="http://schemas.microsoft.com/office/word/2010/wordml" xmlns:wpg="http://schemas.microsoft.com/office/word/2010/wordprocessingGroup" xmlns:wpi="http://schemas.microsoft.com/office/word/2010/wordprocessingInk" xmlns:wne="http://schemas.microsoft.com/office/word/2006/wordml" xmlns:wps="http://schemas.microsoft.com/office/word/2010/wordprocessingShape" mc:Ignorable="w14 wp14">
+<w:hdr xmlns:wpc="http://schemas.microsoft.com/office/word/2010/wordprocessingCanvas" xmlns:cx="http://schemas.microsoft.com/office/drawing/2014/chartex" xmlns:cx1="http://schemas.microsoft.com/office/drawing/2015/9/8/chartex" xmlns:mc="http://schemas.openxmlformats.org/markup-compatibility/2006" xmlns:o="urn:schemas-microsoft-com:office:office" xmlns:r="http://schemas.openxmlformats.org/officeDocument/2006/relationships" xmlns:m="http://schemas.openxmlformats.org/officeDocument/2006/math" xmlns:v="urn:schemas-microsoft-com:vml" xmlns:wp14="http://schemas.microsoft.com/office/word/2010/wordprocessingDrawing" xmlns:wp="http://schemas.openxmlformats.org/drawingml/2006/wordprocessingDrawing" xmlns:w10="urn:schemas-microsoft-com:office:word" xmlns:w="http://schemas.openxmlformats.org/wordprocessingml/2006/main" xmlns:w14="http://schemas.microsoft.com/office/word/2010/wordml" xmlns:w15="http://schemas.microsoft.com/office/word/2012/wordml" xmlns:w16se="http://schemas.microsoft.com/office/word/2015/wordml/symex" xmlns:wpg="http://schemas.microsoft.com/office/word/2010/wordprocessingGroup" xmlns:wpi="http://schemas.microsoft.com/office/word/2010/wordprocessingInk" xmlns:wne="http://schemas.microsoft.com/office/word/2006/wordml" xmlns:wps="http://schemas.microsoft.com/office/word/2010/wordprocessingShape" mc:Ignorable="w14 w15 w16se wp14">
   <w:p>
     <w:pPr>
       <w:pStyle w:val="Header"/>
@@ -63309,8 +63316,8 @@
 </file>
 
 <file path=word/numbering.xml><?xml version="1.0" encoding="utf-8"?>
-<w:numbering xmlns:wpc="http://schemas.microsoft.com/office/word/2010/wordprocessingCanvas" xmlns:mo="http://schemas.microsoft.com/office/mac/office/2008/main" xmlns:mc="http://schemas.openxmlformats.org/markup-compatibility/2006" xmlns:mv="urn:schemas-microsoft-com:mac:vml" xmlns:o="urn:schemas-microsoft-com:office:office" xmlns:r="http://schemas.openxmlformats.org/officeDocument/2006/relationships" xmlns:m="http://schemas.openxmlformats.org/officeDocument/2006/math" xmlns:v="urn:schemas-microsoft-com:vml" xmlns:wp14="http://schemas.microsoft.com/office/word/2010/wordprocessingDrawing" xmlns:wp="http://schemas.openxmlformats.org/drawingml/2006/wordprocessingDrawing" xmlns:w10="urn:schemas-microsoft-com:office:word" xmlns:w="http://schemas.openxmlformats.org/wordprocessingml/2006/main" xmlns:w14="http://schemas.microsoft.com/office/word/2010/wordml" xmlns:wpg="http://schemas.microsoft.com/office/word/2010/wordprocessingGroup" xmlns:wpi="http://schemas.microsoft.com/office/word/2010/wordprocessingInk" xmlns:wne="http://schemas.microsoft.com/office/word/2006/wordml" xmlns:wps="http://schemas.microsoft.com/office/word/2010/wordprocessingShape" mc:Ignorable="w14 wp14 mv">
-  <w:abstractNum w:abstractNumId="0">
+<w:numbering xmlns:wpc="http://schemas.microsoft.com/office/word/2010/wordprocessingCanvas" xmlns:cx="http://schemas.microsoft.com/office/drawing/2014/chartex" xmlns:cx1="http://schemas.microsoft.com/office/drawing/2015/9/8/chartex" xmlns:mc="http://schemas.openxmlformats.org/markup-compatibility/2006" xmlns:o="urn:schemas-microsoft-com:office:office" xmlns:r="http://schemas.openxmlformats.org/officeDocument/2006/relationships" xmlns:m="http://schemas.openxmlformats.org/officeDocument/2006/math" xmlns:v="urn:schemas-microsoft-com:vml" xmlns:wp14="http://schemas.microsoft.com/office/word/2010/wordprocessingDrawing" xmlns:wp="http://schemas.openxmlformats.org/drawingml/2006/wordprocessingDrawing" xmlns:w10="urn:schemas-microsoft-com:office:word" xmlns:w="http://schemas.openxmlformats.org/wordprocessingml/2006/main" xmlns:w14="http://schemas.microsoft.com/office/word/2010/wordml" xmlns:w15="http://schemas.microsoft.com/office/word/2012/wordml" xmlns:w16se="http://schemas.microsoft.com/office/word/2015/wordml/symex" xmlns:wpg="http://schemas.microsoft.com/office/word/2010/wordprocessingGroup" xmlns:wpi="http://schemas.microsoft.com/office/word/2010/wordprocessingInk" xmlns:wne="http://schemas.microsoft.com/office/word/2006/wordml" xmlns:wps="http://schemas.microsoft.com/office/word/2010/wordprocessingShape" mc:Ignorable="w14 w15 w16se wp14">
+  <w:abstractNum w:abstractNumId="0" w15:restartNumberingAfterBreak="0">
     <w:nsid w:val="FFFFFFFE"/>
     <w:multiLevelType w:val="singleLevel"/>
     <w:tmpl w:val="FFFFFFFF"/>
@@ -63320,7 +63327,7 @@
       <w:lvlJc w:val="left"/>
     </w:lvl>
   </w:abstractNum>
-  <w:abstractNum w:abstractNumId="1">
+  <w:abstractNum w:abstractNumId="1" w15:restartNumberingAfterBreak="0">
     <w:nsid w:val="070B6E77"/>
     <w:multiLevelType w:val="hybridMultilevel"/>
     <w:tmpl w:val="51C6751E"/>
@@ -63433,7 +63440,7 @@
       </w:rPr>
     </w:lvl>
   </w:abstractNum>
-  <w:abstractNum w:abstractNumId="2">
+  <w:abstractNum w:abstractNumId="2" w15:restartNumberingAfterBreak="0">
     <w:nsid w:val="155F1D40"/>
     <w:multiLevelType w:val="hybridMultilevel"/>
     <w:tmpl w:val="91C0E872"/>
@@ -63546,7 +63553,7 @@
       </w:rPr>
     </w:lvl>
   </w:abstractNum>
-  <w:abstractNum w:abstractNumId="3">
+  <w:abstractNum w:abstractNumId="3" w15:restartNumberingAfterBreak="0">
     <w:nsid w:val="26F3021D"/>
     <w:multiLevelType w:val="hybridMultilevel"/>
     <w:tmpl w:val="F8B83C06"/>
@@ -63662,7 +63669,7 @@
       </w:pPr>
     </w:lvl>
   </w:abstractNum>
-  <w:abstractNum w:abstractNumId="4">
+  <w:abstractNum w:abstractNumId="4" w15:restartNumberingAfterBreak="0">
     <w:nsid w:val="3339598D"/>
     <w:multiLevelType w:val="hybridMultilevel"/>
     <w:tmpl w:val="43684DC6"/>
@@ -63779,7 +63786,7 @@
       </w:pPr>
     </w:lvl>
   </w:abstractNum>
-  <w:abstractNum w:abstractNumId="5">
+  <w:abstractNum w:abstractNumId="5" w15:restartNumberingAfterBreak="0">
     <w:nsid w:val="371C70F0"/>
     <w:multiLevelType w:val="hybridMultilevel"/>
     <w:tmpl w:val="049C42CE"/>
@@ -63868,7 +63875,7 @@
       </w:pPr>
     </w:lvl>
   </w:abstractNum>
-  <w:abstractNum w:abstractNumId="6">
+  <w:abstractNum w:abstractNumId="6" w15:restartNumberingAfterBreak="0">
     <w:nsid w:val="39761A80"/>
     <w:multiLevelType w:val="multilevel"/>
     <w:tmpl w:val="A1A02916"/>
@@ -63981,7 +63988,7 @@
       </w:rPr>
     </w:lvl>
   </w:abstractNum>
-  <w:abstractNum w:abstractNumId="7">
+  <w:abstractNum w:abstractNumId="7" w15:restartNumberingAfterBreak="0">
     <w:nsid w:val="39FB216D"/>
     <w:multiLevelType w:val="hybridMultilevel"/>
     <w:tmpl w:val="22EC436A"/>
@@ -64070,7 +64077,7 @@
       </w:pPr>
     </w:lvl>
   </w:abstractNum>
-  <w:abstractNum w:abstractNumId="8">
+  <w:abstractNum w:abstractNumId="8" w15:restartNumberingAfterBreak="0">
     <w:nsid w:val="3D9C4514"/>
     <w:multiLevelType w:val="hybridMultilevel"/>
     <w:tmpl w:val="64B299BA"/>
@@ -64159,7 +64166,7 @@
       </w:pPr>
     </w:lvl>
   </w:abstractNum>
-  <w:abstractNum w:abstractNumId="9">
+  <w:abstractNum w:abstractNumId="9" w15:restartNumberingAfterBreak="0">
     <w:nsid w:val="54C13E4E"/>
     <w:multiLevelType w:val="multilevel"/>
     <w:tmpl w:val="FA02AE90"/>
@@ -64272,7 +64279,7 @@
       </w:rPr>
     </w:lvl>
   </w:abstractNum>
-  <w:abstractNum w:abstractNumId="10">
+  <w:abstractNum w:abstractNumId="10" w15:restartNumberingAfterBreak="0">
     <w:nsid w:val="5A63529B"/>
     <w:multiLevelType w:val="hybridMultilevel"/>
     <w:tmpl w:val="12105C68"/>
@@ -64388,7 +64395,7 @@
       </w:pPr>
     </w:lvl>
   </w:abstractNum>
-  <w:abstractNum w:abstractNumId="11">
+  <w:abstractNum w:abstractNumId="11" w15:restartNumberingAfterBreak="0">
     <w:nsid w:val="69EC586C"/>
     <w:multiLevelType w:val="multilevel"/>
     <w:tmpl w:val="DAC071A0"/>
@@ -64501,7 +64508,7 @@
       </w:rPr>
     </w:lvl>
   </w:abstractNum>
-  <w:abstractNum w:abstractNumId="12">
+  <w:abstractNum w:abstractNumId="12" w15:restartNumberingAfterBreak="0">
     <w:nsid w:val="7AF96E53"/>
     <w:multiLevelType w:val="hybridMultilevel"/>
     <w:tmpl w:val="AABA0DE0"/>
@@ -64704,7 +64711,7 @@
 </file>
 
 <file path=word/styles.xml><?xml version="1.0" encoding="utf-8"?>
-<w:styles xmlns:mc="http://schemas.openxmlformats.org/markup-compatibility/2006" xmlns:r="http://schemas.openxmlformats.org/officeDocument/2006/relationships" xmlns:w="http://schemas.openxmlformats.org/wordprocessingml/2006/main" xmlns:w14="http://schemas.microsoft.com/office/word/2010/wordml" mc:Ignorable="w14">
+<w:styles xmlns:mc="http://schemas.openxmlformats.org/markup-compatibility/2006" xmlns:r="http://schemas.openxmlformats.org/officeDocument/2006/relationships" xmlns:w="http://schemas.openxmlformats.org/wordprocessingml/2006/main" xmlns:w14="http://schemas.microsoft.com/office/word/2010/wordml" xmlns:w15="http://schemas.microsoft.com/office/word/2012/wordml" xmlns:w16se="http://schemas.microsoft.com/office/word/2015/wordml/symex" mc:Ignorable="w14 w15 w16se">
   <w:docDefaults>
     <w:rPrDefault>
       <w:rPr>
@@ -64714,7 +64721,7 @@
     </w:rPrDefault>
     <w:pPrDefault/>
   </w:docDefaults>
-  <w:latentStyles w:defLockedState="0" w:defUIPriority="0" w:defSemiHidden="0" w:defUnhideWhenUsed="0" w:defQFormat="0" w:count="276">
+  <w:latentStyles w:defLockedState="0" w:defUIPriority="0" w:defSemiHidden="0" w:defUnhideWhenUsed="0" w:defQFormat="0" w:count="371">
     <w:lsdException w:name="Normal" w:qFormat="1"/>
     <w:lsdException w:name="heading 1" w:qFormat="1"/>
     <w:lsdException w:name="heading 2" w:qFormat="1"/>
@@ -64725,11 +64732,140 @@
     <w:lsdException w:name="heading 7" w:qFormat="1"/>
     <w:lsdException w:name="heading 8" w:qFormat="1"/>
     <w:lsdException w:name="heading 9" w:qFormat="1"/>
+    <w:lsdException w:name="index 1" w:semiHidden="1" w:unhideWhenUsed="1"/>
+    <w:lsdException w:name="index 7" w:semiHidden="1" w:unhideWhenUsed="1"/>
+    <w:lsdException w:name="index 8" w:semiHidden="1" w:unhideWhenUsed="1"/>
+    <w:lsdException w:name="index 9" w:semiHidden="1" w:unhideWhenUsed="1"/>
+    <w:lsdException w:name="toc 1" w:semiHidden="1" w:unhideWhenUsed="1"/>
+    <w:lsdException w:name="toc 2" w:semiHidden="1" w:unhideWhenUsed="1"/>
+    <w:lsdException w:name="toc 3" w:semiHidden="1" w:unhideWhenUsed="1"/>
+    <w:lsdException w:name="toc 4" w:semiHidden="1" w:unhideWhenUsed="1"/>
+    <w:lsdException w:name="toc 5" w:semiHidden="1" w:unhideWhenUsed="1"/>
+    <w:lsdException w:name="toc 6" w:semiHidden="1" w:unhideWhenUsed="1"/>
+    <w:lsdException w:name="toc 7" w:semiHidden="1" w:unhideWhenUsed="1"/>
+    <w:lsdException w:name="toc 8" w:semiHidden="1" w:unhideWhenUsed="1"/>
+    <w:lsdException w:name="toc 9" w:semiHidden="1" w:unhideWhenUsed="1"/>
+    <w:lsdException w:name="Normal Indent" w:semiHidden="1" w:unhideWhenUsed="1"/>
+    <w:lsdException w:name="footnote text" w:semiHidden="1" w:unhideWhenUsed="1"/>
+    <w:lsdException w:name="annotation text" w:semiHidden="1" w:unhideWhenUsed="1"/>
+    <w:lsdException w:name="header" w:semiHidden="1" w:unhideWhenUsed="1"/>
+    <w:lsdException w:name="footer" w:semiHidden="1" w:unhideWhenUsed="1"/>
+    <w:lsdException w:name="index heading" w:semiHidden="1" w:unhideWhenUsed="1"/>
     <w:lsdException w:name="caption" w:semiHidden="1" w:unhideWhenUsed="1" w:qFormat="1"/>
+    <w:lsdException w:name="table of figures" w:semiHidden="1" w:unhideWhenUsed="1"/>
+    <w:lsdException w:name="envelope address" w:semiHidden="1" w:unhideWhenUsed="1"/>
+    <w:lsdException w:name="envelope return" w:semiHidden="1" w:unhideWhenUsed="1"/>
+    <w:lsdException w:name="footnote reference" w:semiHidden="1" w:unhideWhenUsed="1"/>
+    <w:lsdException w:name="annotation reference" w:semiHidden="1" w:unhideWhenUsed="1"/>
+    <w:lsdException w:name="line number" w:semiHidden="1" w:unhideWhenUsed="1"/>
+    <w:lsdException w:name="page number" w:semiHidden="1" w:unhideWhenUsed="1"/>
+    <w:lsdException w:name="endnote reference" w:semiHidden="1" w:unhideWhenUsed="1"/>
+    <w:lsdException w:name="endnote text" w:semiHidden="1" w:unhideWhenUsed="1"/>
+    <w:lsdException w:name="table of authorities" w:semiHidden="1" w:unhideWhenUsed="1"/>
+    <w:lsdException w:name="macro" w:semiHidden="1" w:unhideWhenUsed="1"/>
+    <w:lsdException w:name="toa heading" w:semiHidden="1" w:unhideWhenUsed="1"/>
+    <w:lsdException w:name="List" w:semiHidden="1" w:unhideWhenUsed="1"/>
+    <w:lsdException w:name="List Bullet" w:semiHidden="1" w:unhideWhenUsed="1"/>
+    <w:lsdException w:name="List Number" w:semiHidden="1" w:unhideWhenUsed="1"/>
+    <w:lsdException w:name="List 2" w:semiHidden="1" w:unhideWhenUsed="1"/>
+    <w:lsdException w:name="List 3" w:semiHidden="1" w:unhideWhenUsed="1"/>
+    <w:lsdException w:name="List 4" w:semiHidden="1" w:unhideWhenUsed="1"/>
+    <w:lsdException w:name="List 5" w:semiHidden="1" w:unhideWhenUsed="1"/>
+    <w:lsdException w:name="List Bullet 2" w:semiHidden="1" w:unhideWhenUsed="1"/>
+    <w:lsdException w:name="List Bullet 3" w:semiHidden="1" w:unhideWhenUsed="1"/>
+    <w:lsdException w:name="List Bullet 4" w:semiHidden="1" w:unhideWhenUsed="1"/>
+    <w:lsdException w:name="List Bullet 5" w:semiHidden="1" w:unhideWhenUsed="1"/>
+    <w:lsdException w:name="List Number 3" w:semiHidden="1" w:unhideWhenUsed="1"/>
+    <w:lsdException w:name="List Number 4" w:semiHidden="1" w:unhideWhenUsed="1"/>
     <w:lsdException w:name="Title" w:qFormat="1"/>
+    <w:lsdException w:name="Closing" w:semiHidden="1" w:unhideWhenUsed="1"/>
+    <w:lsdException w:name="Signature" w:semiHidden="1" w:unhideWhenUsed="1"/>
+    <w:lsdException w:name="Default Paragraph Font" w:semiHidden="1" w:unhideWhenUsed="1"/>
+    <w:lsdException w:name="Body Text" w:semiHidden="1" w:unhideWhenUsed="1"/>
+    <w:lsdException w:name="Body Text Indent" w:semiHidden="1" w:unhideWhenUsed="1"/>
+    <w:lsdException w:name="List Continue" w:semiHidden="1" w:unhideWhenUsed="1"/>
+    <w:lsdException w:name="List Continue 2" w:semiHidden="1" w:unhideWhenUsed="1"/>
+    <w:lsdException w:name="List Continue 3" w:semiHidden="1" w:unhideWhenUsed="1"/>
+    <w:lsdException w:name="List Continue 4" w:semiHidden="1" w:unhideWhenUsed="1"/>
+    <w:lsdException w:name="List Continue 5" w:semiHidden="1" w:unhideWhenUsed="1"/>
+    <w:lsdException w:name="Message Header" w:semiHidden="1" w:unhideWhenUsed="1"/>
     <w:lsdException w:name="Subtitle" w:qFormat="1"/>
+    <w:lsdException w:name="Salutation" w:semiHidden="1" w:unhideWhenUsed="1"/>
+    <w:lsdException w:name="Date" w:semiHidden="1" w:unhideWhenUsed="1"/>
+    <w:lsdException w:name="Body Text First Indent" w:semiHidden="1" w:unhideWhenUsed="1"/>
+    <w:lsdException w:name="Body Text First Indent 2" w:semiHidden="1" w:unhideWhenUsed="1"/>
+    <w:lsdException w:name="Note Heading" w:semiHidden="1" w:unhideWhenUsed="1"/>
+    <w:lsdException w:name="Body Text 2" w:semiHidden="1" w:unhideWhenUsed="1"/>
+    <w:lsdException w:name="Body Text 3" w:semiHidden="1" w:unhideWhenUsed="1"/>
+    <w:lsdException w:name="Body Text Indent 2" w:semiHidden="1" w:unhideWhenUsed="1"/>
     <w:lsdException w:name="Strong" w:qFormat="1"/>
     <w:lsdException w:name="Emphasis" w:qFormat="1"/>
+    <w:lsdException w:name="Document Map" w:semiHidden="1" w:unhideWhenUsed="1"/>
+    <w:lsdException w:name="Plain Text" w:semiHidden="1" w:unhideWhenUsed="1"/>
+    <w:lsdException w:name="E-mail Signature" w:semiHidden="1" w:unhideWhenUsed="1"/>
+    <w:lsdException w:name="HTML Top of Form" w:semiHidden="1" w:unhideWhenUsed="1"/>
+    <w:lsdException w:name="HTML Bottom of Form" w:semiHidden="1" w:unhideWhenUsed="1"/>
+    <w:lsdException w:name="Normal (Web)" w:semiHidden="1" w:unhideWhenUsed="1"/>
+    <w:lsdException w:name="HTML Acronym" w:semiHidden="1" w:unhideWhenUsed="1"/>
+    <w:lsdException w:name="HTML Address" w:semiHidden="1" w:unhideWhenUsed="1"/>
+    <w:lsdException w:name="HTML Cite" w:semiHidden="1" w:unhideWhenUsed="1"/>
+    <w:lsdException w:name="HTML Code" w:semiHidden="1" w:unhideWhenUsed="1"/>
+    <w:lsdException w:name="HTML Definition" w:semiHidden="1" w:unhideWhenUsed="1"/>
+    <w:lsdException w:name="HTML Keyboard" w:semiHidden="1" w:unhideWhenUsed="1"/>
+    <w:lsdException w:name="HTML Preformatted" w:semiHidden="1" w:unhideWhenUsed="1"/>
+    <w:lsdException w:name="HTML Sample" w:semiHidden="1" w:unhideWhenUsed="1"/>
+    <w:lsdException w:name="HTML Typewriter" w:semiHidden="1" w:unhideWhenUsed="1"/>
+    <w:lsdException w:name="HTML Variable" w:semiHidden="1" w:unhideWhenUsed="1"/>
+    <w:lsdException w:name="Normal Table" w:semiHidden="1" w:unhideWhenUsed="1"/>
+    <w:lsdException w:name="annotation subject" w:semiHidden="1" w:unhideWhenUsed="1"/>
+    <w:lsdException w:name="No List" w:semiHidden="1" w:unhideWhenUsed="1"/>
+    <w:lsdException w:name="Outline List 1" w:semiHidden="1" w:unhideWhenUsed="1"/>
+    <w:lsdException w:name="Outline List 2" w:semiHidden="1" w:unhideWhenUsed="1"/>
+    <w:lsdException w:name="Outline List 3" w:semiHidden="1" w:unhideWhenUsed="1"/>
+    <w:lsdException w:name="Table Simple 1" w:semiHidden="1" w:unhideWhenUsed="1"/>
+    <w:lsdException w:name="Table Simple 2" w:semiHidden="1" w:unhideWhenUsed="1"/>
+    <w:lsdException w:name="Table Simple 3" w:semiHidden="1" w:unhideWhenUsed="1"/>
+    <w:lsdException w:name="Table Classic 1" w:semiHidden="1" w:unhideWhenUsed="1"/>
+    <w:lsdException w:name="Table Classic 2" w:semiHidden="1" w:unhideWhenUsed="1"/>
+    <w:lsdException w:name="Table Classic 3" w:semiHidden="1" w:unhideWhenUsed="1"/>
+    <w:lsdException w:name="Table Classic 4" w:semiHidden="1" w:unhideWhenUsed="1"/>
+    <w:lsdException w:name="Table Colorful 1" w:semiHidden="1" w:unhideWhenUsed="1"/>
+    <w:lsdException w:name="Table Colorful 2" w:semiHidden="1" w:unhideWhenUsed="1"/>
+    <w:lsdException w:name="Table Colorful 3" w:semiHidden="1" w:unhideWhenUsed="1"/>
+    <w:lsdException w:name="Table Columns 1" w:semiHidden="1" w:unhideWhenUsed="1"/>
+    <w:lsdException w:name="Table Columns 2" w:semiHidden="1" w:unhideWhenUsed="1"/>
+    <w:lsdException w:name="Table Columns 3" w:semiHidden="1" w:unhideWhenUsed="1"/>
+    <w:lsdException w:name="Table Columns 4" w:semiHidden="1" w:unhideWhenUsed="1"/>
+    <w:lsdException w:name="Table Columns 5" w:semiHidden="1" w:unhideWhenUsed="1"/>
+    <w:lsdException w:name="Table Grid 1" w:semiHidden="1" w:unhideWhenUsed="1"/>
+    <w:lsdException w:name="Table Grid 2" w:semiHidden="1" w:unhideWhenUsed="1"/>
+    <w:lsdException w:name="Table Grid 3" w:semiHidden="1" w:unhideWhenUsed="1"/>
+    <w:lsdException w:name="Table Grid 4" w:semiHidden="1" w:unhideWhenUsed="1"/>
+    <w:lsdException w:name="Table Grid 5" w:semiHidden="1" w:unhideWhenUsed="1"/>
+    <w:lsdException w:name="Table Grid 6" w:semiHidden="1" w:unhideWhenUsed="1"/>
+    <w:lsdException w:name="Table Grid 7" w:semiHidden="1" w:unhideWhenUsed="1"/>
+    <w:lsdException w:name="Table Grid 8" w:semiHidden="1" w:unhideWhenUsed="1"/>
+    <w:lsdException w:name="Table List 1" w:semiHidden="1" w:unhideWhenUsed="1"/>
+    <w:lsdException w:name="Table List 2" w:semiHidden="1" w:unhideWhenUsed="1"/>
+    <w:lsdException w:name="Table List 3" w:semiHidden="1" w:unhideWhenUsed="1"/>
+    <w:lsdException w:name="Table List 4" w:semiHidden="1" w:unhideWhenUsed="1"/>
+    <w:lsdException w:name="Table List 5" w:semiHidden="1" w:unhideWhenUsed="1"/>
+    <w:lsdException w:name="Table List 6" w:semiHidden="1" w:unhideWhenUsed="1"/>
+    <w:lsdException w:name="Table List 7" w:semiHidden="1" w:unhideWhenUsed="1"/>
+    <w:lsdException w:name="Table List 8" w:semiHidden="1" w:unhideWhenUsed="1"/>
+    <w:lsdException w:name="Table 3D effects 1" w:semiHidden="1" w:unhideWhenUsed="1"/>
+    <w:lsdException w:name="Table 3D effects 2" w:semiHidden="1" w:unhideWhenUsed="1"/>
+    <w:lsdException w:name="Table 3D effects 3" w:semiHidden="1" w:unhideWhenUsed="1"/>
+    <w:lsdException w:name="Table Contemporary" w:semiHidden="1" w:unhideWhenUsed="1"/>
+    <w:lsdException w:name="Table Elegant" w:semiHidden="1" w:unhideWhenUsed="1"/>
+    <w:lsdException w:name="Table Professional" w:semiHidden="1" w:unhideWhenUsed="1"/>
+    <w:lsdException w:name="Table Subtle 1" w:semiHidden="1" w:unhideWhenUsed="1"/>
+    <w:lsdException w:name="Table Subtle 2" w:semiHidden="1" w:unhideWhenUsed="1"/>
+    <w:lsdException w:name="Table Web 1" w:semiHidden="1" w:unhideWhenUsed="1"/>
+    <w:lsdException w:name="Table Web 2" w:semiHidden="1" w:unhideWhenUsed="1"/>
+    <w:lsdException w:name="Table Web 3" w:semiHidden="1" w:unhideWhenUsed="1"/>
+    <w:lsdException w:name="Balloon Text" w:semiHidden="1" w:unhideWhenUsed="1"/>
+    <w:lsdException w:name="Table Theme" w:semiHidden="1" w:unhideWhenUsed="1"/>
     <w:lsdException w:name="Placeholder Text" w:semiHidden="1" w:uiPriority="99"/>
     <w:lsdException w:name="No Spacing" w:uiPriority="1" w:qFormat="1"/>
     <w:lsdException w:name="Light Shading" w:uiPriority="60"/>
@@ -64841,6 +64977,101 @@
     <w:lsdException w:name="Book Title" w:uiPriority="33" w:qFormat="1"/>
     <w:lsdException w:name="Bibliography" w:semiHidden="1" w:uiPriority="37" w:unhideWhenUsed="1"/>
     <w:lsdException w:name="TOC Heading" w:semiHidden="1" w:uiPriority="39" w:unhideWhenUsed="1" w:qFormat="1"/>
+    <w:lsdException w:name="Grid Table 4" w:uiPriority="49"/>
+    <w:lsdException w:name="Grid Table 5 Dark" w:uiPriority="50"/>
+    <w:lsdException w:name="Grid Table 6 Colorful" w:uiPriority="51"/>
+    <w:lsdException w:name="Grid Table 7 Colorful" w:uiPriority="52"/>
+    <w:lsdException w:name="Grid Table 1 Light Accent 1" w:uiPriority="46"/>
+    <w:lsdException w:name="Grid Table 2 Accent 1" w:uiPriority="47"/>
+    <w:lsdException w:name="Grid Table 3 Accent 1" w:uiPriority="48"/>
+    <w:lsdException w:name="Grid Table 4 Accent 1" w:uiPriority="49"/>
+    <w:lsdException w:name="Grid Table 5 Dark Accent 1" w:uiPriority="50"/>
+    <w:lsdException w:name="Grid Table 6 Colorful Accent 1" w:uiPriority="51"/>
+    <w:lsdException w:name="Grid Table 7 Colorful Accent 1" w:uiPriority="52"/>
+    <w:lsdException w:name="Grid Table 1 Light Accent 2" w:uiPriority="46"/>
+    <w:lsdException w:name="Grid Table 2 Accent 2" w:uiPriority="47"/>
+    <w:lsdException w:name="Grid Table 3 Accent 2" w:uiPriority="48"/>
+    <w:lsdException w:name="Grid Table 4 Accent 2" w:uiPriority="49"/>
+    <w:lsdException w:name="Grid Table 5 Dark Accent 2" w:uiPriority="50"/>
+    <w:lsdException w:name="Grid Table 6 Colorful Accent 2" w:uiPriority="51"/>
+    <w:lsdException w:name="Grid Table 7 Colorful Accent 2" w:uiPriority="52"/>
+    <w:lsdException w:name="Grid Table 1 Light Accent 3" w:uiPriority="46"/>
+    <w:lsdException w:name="Grid Table 2 Accent 3" w:uiPriority="47"/>
+    <w:lsdException w:name="Grid Table 3 Accent 3" w:uiPriority="48"/>
+    <w:lsdException w:name="Grid Table 4 Accent 3" w:uiPriority="49"/>
+    <w:lsdException w:name="Grid Table 5 Dark Accent 3" w:uiPriority="50"/>
+    <w:lsdException w:name="Grid Table 6 Colorful Accent 3" w:uiPriority="51"/>
+    <w:lsdException w:name="Grid Table 7 Colorful Accent 3" w:uiPriority="52"/>
+    <w:lsdException w:name="Grid Table 1 Light Accent 4" w:uiPriority="46"/>
+    <w:lsdException w:name="Grid Table 2 Accent 4" w:uiPriority="47"/>
+    <w:lsdException w:name="Grid Table 3 Accent 4" w:uiPriority="48"/>
+    <w:lsdException w:name="Grid Table 4 Accent 4" w:uiPriority="49"/>
+    <w:lsdException w:name="Grid Table 5 Dark Accent 4" w:uiPriority="50"/>
+    <w:lsdException w:name="Grid Table 6 Colorful Accent 4" w:uiPriority="51"/>
+    <w:lsdException w:name="Grid Table 7 Colorful Accent 4" w:uiPriority="52"/>
+    <w:lsdException w:name="Grid Table 1 Light Accent 5" w:uiPriority="46"/>
+    <w:lsdException w:name="Grid Table 2 Accent 5" w:uiPriority="47"/>
+    <w:lsdException w:name="Grid Table 3 Accent 5" w:uiPriority="48"/>
+    <w:lsdException w:name="Grid Table 4 Accent 5" w:uiPriority="49"/>
+    <w:lsdException w:name="Grid Table 5 Dark Accent 5" w:uiPriority="50"/>
+    <w:lsdException w:name="Grid Table 6 Colorful Accent 5" w:uiPriority="51"/>
+    <w:lsdException w:name="Grid Table 7 Colorful Accent 5" w:uiPriority="52"/>
+    <w:lsdException w:name="Grid Table 1 Light Accent 6" w:uiPriority="46"/>
+    <w:lsdException w:name="Grid Table 2 Accent 6" w:uiPriority="47"/>
+    <w:lsdException w:name="Grid Table 3 Accent 6" w:uiPriority="48"/>
+    <w:lsdException w:name="Grid Table 4 Accent 6" w:uiPriority="49"/>
+    <w:lsdException w:name="Grid Table 5 Dark Accent 6" w:uiPriority="50"/>
+    <w:lsdException w:name="Grid Table 6 Colorful Accent 6" w:uiPriority="51"/>
+    <w:lsdException w:name="Grid Table 7 Colorful Accent 6" w:uiPriority="52"/>
+    <w:lsdException w:name="List Table 1 Light" w:uiPriority="46"/>
+    <w:lsdException w:name="List Table 2" w:uiPriority="47"/>
+    <w:lsdException w:name="List Table 3" w:uiPriority="48"/>
+    <w:lsdException w:name="List Table 4" w:uiPriority="49"/>
+    <w:lsdException w:name="List Table 5 Dark" w:uiPriority="50"/>
+    <w:lsdException w:name="List Table 6 Colorful" w:uiPriority="51"/>
+    <w:lsdException w:name="List Table 7 Colorful" w:uiPriority="52"/>
+    <w:lsdException w:name="List Table 1 Light Accent 1" w:uiPriority="46"/>
+    <w:lsdException w:name="List Table 2 Accent 1" w:uiPriority="47"/>
+    <w:lsdException w:name="List Table 3 Accent 1" w:uiPriority="48"/>
+    <w:lsdException w:name="List Table 4 Accent 1" w:uiPriority="49"/>
+    <w:lsdException w:name="List Table 5 Dark Accent 1" w:uiPriority="50"/>
+    <w:lsdException w:name="List Table 6 Colorful Accent 1" w:uiPriority="51"/>
+    <w:lsdException w:name="List Table 7 Colorful Accent 1" w:uiPriority="52"/>
+    <w:lsdException w:name="List Table 1 Light Accent 2" w:uiPriority="46"/>
+    <w:lsdException w:name="List Table 2 Accent 2" w:uiPriority="47"/>
+    <w:lsdException w:name="List Table 3 Accent 2" w:uiPriority="48"/>
+    <w:lsdException w:name="List Table 4 Accent 2" w:uiPriority="49"/>
+    <w:lsdException w:name="List Table 5 Dark Accent 2" w:uiPriority="50"/>
+    <w:lsdException w:name="List Table 6 Colorful Accent 2" w:uiPriority="51"/>
+    <w:lsdException w:name="List Table 7 Colorful Accent 2" w:uiPriority="52"/>
+    <w:lsdException w:name="List Table 1 Light Accent 3" w:uiPriority="46"/>
+    <w:lsdException w:name="List Table 2 Accent 3" w:uiPriority="47"/>
+    <w:lsdException w:name="List Table 3 Accent 3" w:uiPriority="48"/>
+    <w:lsdException w:name="List Table 4 Accent 3" w:uiPriority="49"/>
+    <w:lsdException w:name="List Table 5 Dark Accent 3" w:uiPriority="50"/>
+    <w:lsdException w:name="List Table 6 Colorful Accent 3" w:uiPriority="51"/>
+    <w:lsdException w:name="List Table 7 Colorful Accent 3" w:uiPriority="52"/>
+    <w:lsdException w:name="List Table 1 Light Accent 4" w:uiPriority="46"/>
+    <w:lsdException w:name="List Table 2 Accent 4" w:uiPriority="47"/>
+    <w:lsdException w:name="List Table 3 Accent 4" w:uiPriority="48"/>
+    <w:lsdException w:name="List Table 4 Accent 4" w:uiPriority="49"/>
+    <w:lsdException w:name="List Table 5 Dark Accent 4" w:uiPriority="50"/>
+    <w:lsdException w:name="List Table 6 Colorful Accent 4" w:uiPriority="51"/>
+    <w:lsdException w:name="List Table 7 Colorful Accent 4" w:uiPriority="52"/>
+    <w:lsdException w:name="List Table 1 Light Accent 5" w:uiPriority="46"/>
+    <w:lsdException w:name="List Table 2 Accent 5" w:uiPriority="47"/>
+    <w:lsdException w:name="List Table 3 Accent 5" w:uiPriority="48"/>
+    <w:lsdException w:name="List Table 4 Accent 5" w:uiPriority="49"/>
+    <w:lsdException w:name="List Table 5 Dark Accent 5" w:uiPriority="50"/>
+    <w:lsdException w:name="List Table 6 Colorful Accent 5" w:uiPriority="51"/>
+    <w:lsdException w:name="List Table 7 Colorful Accent 5" w:uiPriority="52"/>
+    <w:lsdException w:name="List Table 1 Light Accent 6" w:uiPriority="46"/>
+    <w:lsdException w:name="List Table 2 Accent 6" w:uiPriority="47"/>
+    <w:lsdException w:name="List Table 3 Accent 6" w:uiPriority="48"/>
+    <w:lsdException w:name="List Table 4 Accent 6" w:uiPriority="49"/>
+    <w:lsdException w:name="List Table 5 Dark Accent 6" w:uiPriority="50"/>
+    <w:lsdException w:name="List Table 6 Colorful Accent 6" w:uiPriority="51"/>
+    <w:lsdException w:name="List Table 7 Colorful Accent 6" w:uiPriority="52"/>
   </w:latentStyles>
   <w:style w:type="paragraph" w:default="1" w:styleId="Normal">
     <w:name w:val="Normal"/>
@@ -65173,7 +65404,6 @@
     <w:basedOn w:val="TableNormal"/>
     <w:rsid w:val="000447C3"/>
     <w:tblPr>
-      <w:tblInd w:w="0" w:type="dxa"/>
       <w:tblBorders>
         <w:top w:val="single" w:sz="4" w:space="0" w:color="000000"/>
         <w:left w:val="single" w:sz="4" w:space="0" w:color="000000"/>
@@ -65182,575 +65412,6 @@
         <w:insideH w:val="single" w:sz="4" w:space="0" w:color="000000"/>
         <w:insideV w:val="single" w:sz="4" w:space="0" w:color="000000"/>
       </w:tblBorders>
-      <w:tblCellMar>
-        <w:top w:w="0" w:type="dxa"/>
-        <w:left w:w="108" w:type="dxa"/>
-        <w:bottom w:w="0" w:type="dxa"/>
-        <w:right w:w="108" w:type="dxa"/>
-      </w:tblCellMar>
-    </w:tblPr>
-  </w:style>
-  <w:style w:type="paragraph" w:styleId="TOC1">
-    <w:name w:val="toc 1"/>
-    <w:basedOn w:val="Normal"/>
-    <w:next w:val="Normal"/>
-    <w:rsid w:val="009623E2"/>
-    <w:pPr>
-      <w:tabs>
-        <w:tab w:val="right" w:leader="underscore" w:pos="13944"/>
-      </w:tabs>
-      <w:spacing w:before="120"/>
-      <w:jc w:val="left"/>
-    </w:pPr>
-    <w:rPr>
-      <w:bCs/>
-      <w:iCs/>
-      <w:noProof/>
-      <w:sz w:val="24"/>
-      <w:szCs w:val="28"/>
-    </w:rPr>
-  </w:style>
-  <w:style w:type="paragraph" w:styleId="TOC2">
-    <w:name w:val="toc 2"/>
-    <w:basedOn w:val="Normal"/>
-    <w:next w:val="Normal"/>
-    <w:autoRedefine/>
-    <w:rsid w:val="009623E2"/>
-    <w:pPr>
-      <w:tabs>
-        <w:tab w:val="right" w:leader="underscore" w:pos="13944"/>
-      </w:tabs>
-      <w:spacing w:before="120"/>
-      <w:ind w:left="200"/>
-      <w:jc w:val="left"/>
-    </w:pPr>
-    <w:rPr>
-      <w:rFonts w:cs="Arial"/>
-      <w:b/>
-      <w:noProof/>
-      <w:sz w:val="20"/>
-      <w:szCs w:val="26"/>
-    </w:rPr>
-  </w:style>
-  <w:style w:type="character" w:styleId="Hyperlink">
-    <w:name w:val="Hyperlink"/>
-    <w:basedOn w:val="DefaultParagraphFont"/>
-    <w:rsid w:val="009623E2"/>
-    <w:rPr>
-      <w:color w:val="0000FF"/>
-      <w:u w:val="single"/>
-    </w:rPr>
-  </w:style>
-  <w:style w:type="paragraph" w:styleId="DocumentMap">
-    <w:name w:val="Document Map"/>
-    <w:basedOn w:val="Normal"/>
-    <w:link w:val="DocumentMapChar"/>
-    <w:rsid w:val="00872CB2"/>
-    <w:rPr>
-      <w:rFonts w:ascii="Lucida Grande" w:hAnsi="Lucida Grande" w:cs="Lucida Grande"/>
-      <w:sz w:val="24"/>
-      <w:szCs w:val="24"/>
-    </w:rPr>
-  </w:style>
-  <w:style w:type="character" w:customStyle="1" w:styleId="DocumentMapChar">
-    <w:name w:val="Document Map Char"/>
-    <w:basedOn w:val="DefaultParagraphFont"/>
-    <w:link w:val="DocumentMap"/>
-    <w:rsid w:val="00872CB2"/>
-    <w:rPr>
-      <w:rFonts w:ascii="Lucida Grande" w:hAnsi="Lucida Grande" w:cs="Lucida Grande"/>
-      <w:sz w:val="24"/>
-      <w:szCs w:val="24"/>
-    </w:rPr>
-  </w:style>
-</w:styles>
-</file>
-
-<file path=word/stylesWithEffects.xml><?xml version="1.0" encoding="utf-8"?>
-<w:styles xmlns:wpc="http://schemas.microsoft.com/office/word/2010/wordprocessingCanvas" xmlns:mo="http://schemas.microsoft.com/office/mac/office/2008/main" xmlns:mc="http://schemas.openxmlformats.org/markup-compatibility/2006" xmlns:mv="urn:schemas-microsoft-com:mac:vml" xmlns:o="urn:schemas-microsoft-com:office:office" xmlns:r="http://schemas.openxmlformats.org/officeDocument/2006/relationships" xmlns:m="http://schemas.openxmlformats.org/officeDocument/2006/math" xmlns:v="urn:schemas-microsoft-com:vml" xmlns:wp14="http://schemas.microsoft.com/office/word/2010/wordprocessingDrawing" xmlns:wp="http://schemas.openxmlformats.org/drawingml/2006/wordprocessingDrawing" xmlns:w10="urn:schemas-microsoft-com:office:word" xmlns:w="http://schemas.openxmlformats.org/wordprocessingml/2006/main" xmlns:w14="http://schemas.microsoft.com/office/word/2010/wordml" xmlns:wpg="http://schemas.microsoft.com/office/word/2010/wordprocessingGroup" xmlns:wpi="http://schemas.microsoft.com/office/word/2010/wordprocessingInk" xmlns:wne="http://schemas.microsoft.com/office/word/2006/wordml" xmlns:wps="http://schemas.microsoft.com/office/word/2010/wordprocessingShape" mc:Ignorable="w14 wp14 mv">
-  <w:docDefaults>
-    <w:rPrDefault>
-      <w:rPr>
-        <w:rFonts w:ascii="Times New Roman" w:eastAsia="Times New Roman" w:hAnsi="Times New Roman" w:cs="Times New Roman"/>
-        <w:lang w:val="en-US" w:eastAsia="en-US" w:bidi="ar-SA"/>
-      </w:rPr>
-    </w:rPrDefault>
-    <w:pPrDefault/>
-  </w:docDefaults>
-  <w:latentStyles w:defLockedState="0" w:defUIPriority="0" w:defSemiHidden="0" w:defUnhideWhenUsed="0" w:defQFormat="0" w:count="276">
-    <w:lsdException w:name="Normal" w:qFormat="1"/>
-    <w:lsdException w:name="heading 1" w:qFormat="1"/>
-    <w:lsdException w:name="heading 2" w:qFormat="1"/>
-    <w:lsdException w:name="heading 3" w:qFormat="1"/>
-    <w:lsdException w:name="heading 4" w:qFormat="1"/>
-    <w:lsdException w:name="heading 5" w:qFormat="1"/>
-    <w:lsdException w:name="heading 6" w:qFormat="1"/>
-    <w:lsdException w:name="heading 7" w:qFormat="1"/>
-    <w:lsdException w:name="heading 8" w:qFormat="1"/>
-    <w:lsdException w:name="heading 9" w:qFormat="1"/>
-    <w:lsdException w:name="caption" w:semiHidden="1" w:unhideWhenUsed="1" w:qFormat="1"/>
-    <w:lsdException w:name="Title" w:qFormat="1"/>
-    <w:lsdException w:name="Subtitle" w:qFormat="1"/>
-    <w:lsdException w:name="Strong" w:qFormat="1"/>
-    <w:lsdException w:name="Emphasis" w:qFormat="1"/>
-    <w:lsdException w:name="Placeholder Text" w:semiHidden="1" w:uiPriority="99"/>
-    <w:lsdException w:name="No Spacing" w:uiPriority="1" w:qFormat="1"/>
-    <w:lsdException w:name="Light Shading" w:uiPriority="60"/>
-    <w:lsdException w:name="Light List" w:uiPriority="61"/>
-    <w:lsdException w:name="Light Grid" w:uiPriority="62"/>
-    <w:lsdException w:name="Medium Shading 1" w:uiPriority="63"/>
-    <w:lsdException w:name="Medium Shading 2" w:uiPriority="64"/>
-    <w:lsdException w:name="Medium List 1" w:uiPriority="65"/>
-    <w:lsdException w:name="Medium List 2" w:uiPriority="66"/>
-    <w:lsdException w:name="Medium Grid 1" w:uiPriority="67"/>
-    <w:lsdException w:name="Medium Grid 2" w:uiPriority="68"/>
-    <w:lsdException w:name="Medium Grid 3" w:uiPriority="69"/>
-    <w:lsdException w:name="Dark List" w:uiPriority="70"/>
-    <w:lsdException w:name="Colorful Shading" w:uiPriority="71"/>
-    <w:lsdException w:name="Colorful List" w:uiPriority="72"/>
-    <w:lsdException w:name="Colorful Grid" w:uiPriority="73"/>
-    <w:lsdException w:name="Light Shading Accent 1" w:uiPriority="60"/>
-    <w:lsdException w:name="Light List Accent 1" w:uiPriority="61"/>
-    <w:lsdException w:name="Light Grid Accent 1" w:uiPriority="62"/>
-    <w:lsdException w:name="Medium Shading 1 Accent 1" w:uiPriority="63"/>
-    <w:lsdException w:name="Medium Shading 2 Accent 1" w:uiPriority="64"/>
-    <w:lsdException w:name="Medium List 1 Accent 1" w:uiPriority="65"/>
-    <w:lsdException w:name="Revision" w:semiHidden="1" w:uiPriority="99"/>
-    <w:lsdException w:name="List Paragraph" w:uiPriority="34" w:qFormat="1"/>
-    <w:lsdException w:name="Quote" w:uiPriority="29" w:qFormat="1"/>
-    <w:lsdException w:name="Intense Quote" w:uiPriority="30" w:qFormat="1"/>
-    <w:lsdException w:name="Medium List 2 Accent 1" w:uiPriority="66"/>
-    <w:lsdException w:name="Medium Grid 1 Accent 1" w:uiPriority="67"/>
-    <w:lsdException w:name="Medium Grid 2 Accent 1" w:uiPriority="68"/>
-    <w:lsdException w:name="Medium Grid 3 Accent 1" w:uiPriority="69"/>
-    <w:lsdException w:name="Dark List Accent 1" w:uiPriority="70"/>
-    <w:lsdException w:name="Colorful Shading Accent 1" w:uiPriority="71"/>
-    <w:lsdException w:name="Colorful List Accent 1" w:uiPriority="72"/>
-    <w:lsdException w:name="Colorful Grid Accent 1" w:uiPriority="73"/>
-    <w:lsdException w:name="Light Shading Accent 2" w:uiPriority="60"/>
-    <w:lsdException w:name="Light List Accent 2" w:uiPriority="61"/>
-    <w:lsdException w:name="Light Grid Accent 2" w:uiPriority="62"/>
-    <w:lsdException w:name="Medium Shading 1 Accent 2" w:uiPriority="63"/>
-    <w:lsdException w:name="Medium Shading 2 Accent 2" w:uiPriority="64"/>
-    <w:lsdException w:name="Medium List 1 Accent 2" w:uiPriority="65"/>
-    <w:lsdException w:name="Medium List 2 Accent 2" w:uiPriority="66"/>
-    <w:lsdException w:name="Medium Grid 1 Accent 2" w:uiPriority="67"/>
-    <w:lsdException w:name="Medium Grid 2 Accent 2" w:uiPriority="68"/>
-    <w:lsdException w:name="Medium Grid 3 Accent 2" w:uiPriority="69"/>
-    <w:lsdException w:name="Dark List Accent 2" w:uiPriority="70"/>
-    <w:lsdException w:name="Colorful Shading Accent 2" w:uiPriority="71"/>
-    <w:lsdException w:name="Colorful List Accent 2" w:uiPriority="72"/>
-    <w:lsdException w:name="Colorful Grid Accent 2" w:uiPriority="73"/>
-    <w:lsdException w:name="Light Shading Accent 3" w:uiPriority="60"/>
-    <w:lsdException w:name="Light List Accent 3" w:uiPriority="61"/>
-    <w:lsdException w:name="Light Grid Accent 3" w:uiPriority="62"/>
-    <w:lsdException w:name="Medium Shading 1 Accent 3" w:uiPriority="63"/>
-    <w:lsdException w:name="Medium Shading 2 Accent 3" w:uiPriority="64"/>
-    <w:lsdException w:name="Medium List 1 Accent 3" w:uiPriority="65"/>
-    <w:lsdException w:name="Medium List 2 Accent 3" w:uiPriority="66"/>
-    <w:lsdException w:name="Medium Grid 1 Accent 3" w:uiPriority="67"/>
-    <w:lsdException w:name="Medium Grid 2 Accent 3" w:uiPriority="68"/>
-    <w:lsdException w:name="Medium Grid 3 Accent 3" w:uiPriority="69"/>
-    <w:lsdException w:name="Dark List Accent 3" w:uiPriority="70"/>
-    <w:lsdException w:name="Colorful Shading Accent 3" w:uiPriority="71"/>
-    <w:lsdException w:name="Colorful List Accent 3" w:uiPriority="72"/>
-    <w:lsdException w:name="Colorful Grid Accent 3" w:uiPriority="73"/>
-    <w:lsdException w:name="Light Shading Accent 4" w:uiPriority="60"/>
-    <w:lsdException w:name="Light List Accent 4" w:uiPriority="61"/>
-    <w:lsdException w:name="Light Grid Accent 4" w:uiPriority="62"/>
-    <w:lsdException w:name="Medium Shading 1 Accent 4" w:uiPriority="63"/>
-    <w:lsdException w:name="Medium Shading 2 Accent 4" w:uiPriority="64"/>
-    <w:lsdException w:name="Medium List 1 Accent 4" w:uiPriority="65"/>
-    <w:lsdException w:name="Medium List 2 Accent 4" w:uiPriority="66"/>
-    <w:lsdException w:name="Medium Grid 1 Accent 4" w:uiPriority="67"/>
-    <w:lsdException w:name="Medium Grid 2 Accent 4" w:uiPriority="68"/>
-    <w:lsdException w:name="Medium Grid 3 Accent 4" w:uiPriority="69"/>
-    <w:lsdException w:name="Dark List Accent 4" w:uiPriority="70"/>
-    <w:lsdException w:name="Colorful Shading Accent 4" w:uiPriority="71"/>
-    <w:lsdException w:name="Colorful List Accent 4" w:uiPriority="72"/>
-    <w:lsdException w:name="Colorful Grid Accent 4" w:uiPriority="73"/>
-    <w:lsdException w:name="Light Shading Accent 5" w:uiPriority="60"/>
-    <w:lsdException w:name="Light List Accent 5" w:uiPriority="61"/>
-    <w:lsdException w:name="Light Grid Accent 5" w:uiPriority="62"/>
-    <w:lsdException w:name="Medium Shading 1 Accent 5" w:uiPriority="63"/>
-    <w:lsdException w:name="Medium Shading 2 Accent 5" w:uiPriority="64"/>
-    <w:lsdException w:name="Medium List 1 Accent 5" w:uiPriority="65"/>
-    <w:lsdException w:name="Medium List 2 Accent 5" w:uiPriority="66"/>
-    <w:lsdException w:name="Medium Grid 1 Accent 5" w:uiPriority="67"/>
-    <w:lsdException w:name="Medium Grid 2 Accent 5" w:uiPriority="68"/>
-    <w:lsdException w:name="Medium Grid 3 Accent 5" w:uiPriority="69"/>
-    <w:lsdException w:name="Dark List Accent 5" w:uiPriority="70"/>
-    <w:lsdException w:name="Colorful Shading Accent 5" w:uiPriority="71"/>
-    <w:lsdException w:name="Colorful List Accent 5" w:uiPriority="72"/>
-    <w:lsdException w:name="Colorful Grid Accent 5" w:uiPriority="73"/>
-    <w:lsdException w:name="Light Shading Accent 6" w:uiPriority="60"/>
-    <w:lsdException w:name="Light List Accent 6" w:uiPriority="61"/>
-    <w:lsdException w:name="Light Grid Accent 6" w:uiPriority="62"/>
-    <w:lsdException w:name="Medium Shading 1 Accent 6" w:uiPriority="63"/>
-    <w:lsdException w:name="Medium Shading 2 Accent 6" w:uiPriority="64"/>
-    <w:lsdException w:name="Medium List 1 Accent 6" w:uiPriority="65"/>
-    <w:lsdException w:name="Medium List 2 Accent 6" w:uiPriority="66"/>
-    <w:lsdException w:name="Medium Grid 1 Accent 6" w:uiPriority="67"/>
-    <w:lsdException w:name="Medium Grid 2 Accent 6" w:uiPriority="68"/>
-    <w:lsdException w:name="Medium Grid 3 Accent 6" w:uiPriority="69"/>
-    <w:lsdException w:name="Dark List Accent 6" w:uiPriority="70"/>
-    <w:lsdException w:name="Colorful Shading Accent 6" w:uiPriority="71"/>
-    <w:lsdException w:name="Colorful List Accent 6" w:uiPriority="72"/>
-    <w:lsdException w:name="Colorful Grid Accent 6" w:uiPriority="73"/>
-    <w:lsdException w:name="Subtle Emphasis" w:uiPriority="19" w:qFormat="1"/>
-    <w:lsdException w:name="Intense Emphasis" w:uiPriority="21" w:qFormat="1"/>
-    <w:lsdException w:name="Subtle Reference" w:uiPriority="31" w:qFormat="1"/>
-    <w:lsdException w:name="Intense Reference" w:uiPriority="32" w:qFormat="1"/>
-    <w:lsdException w:name="Book Title" w:uiPriority="33" w:qFormat="1"/>
-    <w:lsdException w:name="Bibliography" w:semiHidden="1" w:uiPriority="37" w:unhideWhenUsed="1"/>
-    <w:lsdException w:name="TOC Heading" w:semiHidden="1" w:uiPriority="39" w:unhideWhenUsed="1" w:qFormat="1"/>
-  </w:latentStyles>
-  <w:style w:type="paragraph" w:default="1" w:styleId="Normal">
-    <w:name w:val="Normal"/>
-    <w:qFormat/>
-    <w:rsid w:val="006E59B5"/>
-    <w:pPr>
-      <w:jc w:val="both"/>
-    </w:pPr>
-    <w:rPr>
-      <w:rFonts w:ascii="Arial" w:hAnsi="Arial"/>
-      <w:sz w:val="22"/>
-    </w:rPr>
-  </w:style>
-  <w:style w:type="paragraph" w:styleId="Heading1">
-    <w:name w:val="heading 1"/>
-    <w:basedOn w:val="Normal"/>
-    <w:next w:val="Normal"/>
-    <w:qFormat/>
-    <w:rsid w:val="006E59B5"/>
-    <w:pPr>
-      <w:keepNext/>
-      <w:ind w:left="1800" w:hanging="1800"/>
-      <w:outlineLvl w:val="0"/>
-    </w:pPr>
-    <w:rPr>
-      <w:rFonts w:ascii="Tahoma" w:hAnsi="Tahoma"/>
-      <w:b/>
-      <w:sz w:val="24"/>
-      <w:szCs w:val="24"/>
-      <w:lang w:val="sv-SE"/>
-    </w:rPr>
-  </w:style>
-  <w:style w:type="paragraph" w:styleId="Heading2">
-    <w:name w:val="heading 2"/>
-    <w:basedOn w:val="Normal"/>
-    <w:next w:val="Normal"/>
-    <w:qFormat/>
-    <w:rsid w:val="006E59B5"/>
-    <w:pPr>
-      <w:keepNext/>
-      <w:numPr>
-        <w:ilvl w:val="12"/>
-      </w:numPr>
-      <w:spacing w:line="360" w:lineRule="auto"/>
-      <w:ind w:left="810"/>
-      <w:outlineLvl w:val="1"/>
-    </w:pPr>
-    <w:rPr>
-      <w:sz w:val="24"/>
-    </w:rPr>
-  </w:style>
-  <w:style w:type="paragraph" w:styleId="Heading3">
-    <w:name w:val="heading 3"/>
-    <w:basedOn w:val="Normal"/>
-    <w:next w:val="Normal"/>
-    <w:qFormat/>
-    <w:rsid w:val="006E59B5"/>
-    <w:pPr>
-      <w:keepNext/>
-      <w:jc w:val="center"/>
-      <w:outlineLvl w:val="2"/>
-    </w:pPr>
-    <w:rPr>
-      <w:b/>
-      <w:sz w:val="24"/>
-    </w:rPr>
-  </w:style>
-  <w:style w:type="paragraph" w:styleId="Heading4">
-    <w:name w:val="heading 4"/>
-    <w:basedOn w:val="Normal"/>
-    <w:next w:val="Normal"/>
-    <w:qFormat/>
-    <w:rsid w:val="006E59B5"/>
-    <w:pPr>
-      <w:keepNext/>
-      <w:spacing w:line="360" w:lineRule="auto"/>
-      <w:ind w:firstLine="540"/>
-      <w:outlineLvl w:val="3"/>
-    </w:pPr>
-    <w:rPr>
-      <w:sz w:val="24"/>
-    </w:rPr>
-  </w:style>
-  <w:style w:type="paragraph" w:styleId="Heading5">
-    <w:name w:val="heading 5"/>
-    <w:basedOn w:val="Normal"/>
-    <w:next w:val="Normal"/>
-    <w:qFormat/>
-    <w:rsid w:val="006E59B5"/>
-    <w:pPr>
-      <w:keepNext/>
-      <w:outlineLvl w:val="4"/>
-    </w:pPr>
-    <w:rPr>
-      <w:rFonts w:ascii="Tahoma" w:hAnsi="Tahoma"/>
-      <w:b/>
-      <w:sz w:val="28"/>
-    </w:rPr>
-  </w:style>
-  <w:style w:type="paragraph" w:styleId="Heading6">
-    <w:name w:val="heading 6"/>
-    <w:basedOn w:val="Normal"/>
-    <w:next w:val="Normal"/>
-    <w:qFormat/>
-    <w:rsid w:val="006E59B5"/>
-    <w:pPr>
-      <w:keepNext/>
-      <w:spacing w:line="360" w:lineRule="auto"/>
-      <w:jc w:val="center"/>
-      <w:outlineLvl w:val="5"/>
-    </w:pPr>
-    <w:rPr>
-      <w:sz w:val="24"/>
-    </w:rPr>
-  </w:style>
-  <w:style w:type="paragraph" w:styleId="Heading7">
-    <w:name w:val="heading 7"/>
-    <w:basedOn w:val="Normal"/>
-    <w:next w:val="Normal"/>
-    <w:qFormat/>
-    <w:rsid w:val="006E59B5"/>
-    <w:pPr>
-      <w:keepNext/>
-      <w:ind w:right="39" w:hanging="18"/>
-      <w:jc w:val="center"/>
-      <w:outlineLvl w:val="6"/>
-    </w:pPr>
-    <w:rPr>
-      <w:sz w:val="24"/>
-    </w:rPr>
-  </w:style>
-  <w:style w:type="paragraph" w:styleId="Heading8">
-    <w:name w:val="heading 8"/>
-    <w:basedOn w:val="Normal"/>
-    <w:next w:val="Normal"/>
-    <w:qFormat/>
-    <w:rsid w:val="006E59B5"/>
-    <w:pPr>
-      <w:keepNext/>
-      <w:spacing w:line="360" w:lineRule="auto"/>
-      <w:jc w:val="center"/>
-      <w:outlineLvl w:val="7"/>
-    </w:pPr>
-    <w:rPr>
-      <w:b/>
-      <w:sz w:val="24"/>
-      <w:u w:val="single"/>
-    </w:rPr>
-  </w:style>
-  <w:style w:type="paragraph" w:styleId="Heading9">
-    <w:name w:val="heading 9"/>
-    <w:basedOn w:val="Normal"/>
-    <w:next w:val="Normal"/>
-    <w:qFormat/>
-    <w:rsid w:val="006E59B5"/>
-    <w:pPr>
-      <w:keepNext/>
-      <w:numPr>
-        <w:numId w:val="2"/>
-      </w:numPr>
-      <w:spacing w:line="360" w:lineRule="auto"/>
-      <w:outlineLvl w:val="8"/>
-    </w:pPr>
-    <w:rPr>
-      <w:b/>
-      <w:bCs/>
-      <w:sz w:val="24"/>
-    </w:rPr>
-  </w:style>
-  <w:style w:type="character" w:default="1" w:styleId="DefaultParagraphFont">
-    <w:name w:val="Default Paragraph Font"/>
-    <w:uiPriority w:val="1"/>
-    <w:semiHidden/>
-    <w:unhideWhenUsed/>
-  </w:style>
-  <w:style w:type="table" w:default="1" w:styleId="TableNormal">
-    <w:name w:val="Normal Table"/>
-    <w:uiPriority w:val="99"/>
-    <w:semiHidden/>
-    <w:unhideWhenUsed/>
-    <w:tblPr>
-      <w:tblInd w:w="0" w:type="dxa"/>
-      <w:tblCellMar>
-        <w:top w:w="0" w:type="dxa"/>
-        <w:left w:w="108" w:type="dxa"/>
-        <w:bottom w:w="0" w:type="dxa"/>
-        <w:right w:w="108" w:type="dxa"/>
-      </w:tblCellMar>
-    </w:tblPr>
-  </w:style>
-  <w:style w:type="numbering" w:default="1" w:styleId="NoList">
-    <w:name w:val="No List"/>
-    <w:uiPriority w:val="99"/>
-    <w:semiHidden/>
-    <w:unhideWhenUsed/>
-  </w:style>
-  <w:style w:type="paragraph" w:styleId="BodyText2">
-    <w:name w:val="Body Text 2"/>
-    <w:basedOn w:val="Normal"/>
-    <w:rsid w:val="006E59B5"/>
-    <w:pPr>
-      <w:spacing w:line="360" w:lineRule="auto"/>
-      <w:ind w:left="540" w:hanging="540"/>
-    </w:pPr>
-    <w:rPr>
-      <w:sz w:val="24"/>
-    </w:rPr>
-  </w:style>
-  <w:style w:type="paragraph" w:styleId="BodyText">
-    <w:name w:val="Body Text"/>
-    <w:basedOn w:val="Normal"/>
-    <w:rsid w:val="006E59B5"/>
-    <w:pPr>
-      <w:spacing w:line="360" w:lineRule="auto"/>
-    </w:pPr>
-    <w:rPr>
-      <w:sz w:val="24"/>
-    </w:rPr>
-  </w:style>
-  <w:style w:type="paragraph" w:styleId="Header">
-    <w:name w:val="header"/>
-    <w:basedOn w:val="Normal"/>
-    <w:rsid w:val="006E59B5"/>
-    <w:pPr>
-      <w:tabs>
-        <w:tab w:val="center" w:pos="4320"/>
-        <w:tab w:val="right" w:pos="8640"/>
-      </w:tabs>
-    </w:pPr>
-  </w:style>
-  <w:style w:type="character" w:styleId="PageNumber">
-    <w:name w:val="page number"/>
-    <w:basedOn w:val="DefaultParagraphFont"/>
-    <w:rsid w:val="006E59B5"/>
-  </w:style>
-  <w:style w:type="paragraph" w:styleId="Footer">
-    <w:name w:val="footer"/>
-    <w:basedOn w:val="Normal"/>
-    <w:rsid w:val="006E59B5"/>
-    <w:pPr>
-      <w:tabs>
-        <w:tab w:val="center" w:pos="4320"/>
-        <w:tab w:val="right" w:pos="8640"/>
-      </w:tabs>
-    </w:pPr>
-  </w:style>
-  <w:style w:type="paragraph" w:styleId="BodyTextIndent">
-    <w:name w:val="Body Text Indent"/>
-    <w:basedOn w:val="Normal"/>
-    <w:rsid w:val="006E59B5"/>
-    <w:pPr>
-      <w:numPr>
-        <w:ilvl w:val="12"/>
-      </w:numPr>
-      <w:spacing w:line="360" w:lineRule="auto"/>
-      <w:ind w:left="810"/>
-    </w:pPr>
-    <w:rPr>
-      <w:sz w:val="24"/>
-    </w:rPr>
-  </w:style>
-  <w:style w:type="paragraph" w:styleId="BodyTextIndent2">
-    <w:name w:val="Body Text Indent 2"/>
-    <w:basedOn w:val="Normal"/>
-    <w:rsid w:val="006E59B5"/>
-    <w:pPr>
-      <w:spacing w:line="360" w:lineRule="auto"/>
-      <w:ind w:left="720"/>
-    </w:pPr>
-    <w:rPr>
-      <w:sz w:val="24"/>
-    </w:rPr>
-  </w:style>
-  <w:style w:type="paragraph" w:styleId="BodyTextIndent3">
-    <w:name w:val="Body Text Indent 3"/>
-    <w:basedOn w:val="Normal"/>
-    <w:rsid w:val="006E59B5"/>
-    <w:pPr>
-      <w:spacing w:line="360" w:lineRule="auto"/>
-      <w:ind w:left="450" w:hanging="450"/>
-    </w:pPr>
-    <w:rPr>
-      <w:sz w:val="24"/>
-    </w:rPr>
-  </w:style>
-  <w:style w:type="paragraph" w:styleId="BodyText3">
-    <w:name w:val="Body Text 3"/>
-    <w:basedOn w:val="Normal"/>
-    <w:rsid w:val="006E59B5"/>
-    <w:pPr>
-      <w:spacing w:line="360" w:lineRule="auto"/>
-    </w:pPr>
-    <w:rPr>
-      <w:sz w:val="24"/>
-    </w:rPr>
-  </w:style>
-  <w:style w:type="paragraph" w:styleId="Title">
-    <w:name w:val="Title"/>
-    <w:basedOn w:val="Normal"/>
-    <w:qFormat/>
-    <w:rsid w:val="006E59B5"/>
-    <w:pPr>
-      <w:jc w:val="center"/>
-    </w:pPr>
-    <w:rPr>
-      <w:rFonts w:cs="Arial"/>
-      <w:b/>
-      <w:sz w:val="26"/>
-    </w:rPr>
-  </w:style>
-  <w:style w:type="paragraph" w:styleId="ListParagraph">
-    <w:name w:val="List Paragraph"/>
-    <w:basedOn w:val="Normal"/>
-    <w:uiPriority w:val="34"/>
-    <w:qFormat/>
-    <w:rsid w:val="009603FC"/>
-    <w:pPr>
-      <w:ind w:left="720"/>
-      <w:contextualSpacing/>
-      <w:jc w:val="left"/>
-    </w:pPr>
-    <w:rPr>
-      <w:rFonts w:ascii="Times New Roman" w:hAnsi="Times New Roman"/>
-      <w:sz w:val="24"/>
-      <w:szCs w:val="24"/>
-    </w:rPr>
-  </w:style>
-  <w:style w:type="table" w:styleId="TableGrid">
-    <w:name w:val="Table Grid"/>
-    <w:basedOn w:val="TableNormal"/>
-    <w:rsid w:val="000447C3"/>
-    <w:tblPr>
-      <w:tblInd w:w="0" w:type="dxa"/>
-      <w:tblBorders>
-        <w:top w:val="single" w:sz="4" w:space="0" w:color="000000"/>
-        <w:left w:val="single" w:sz="4" w:space="0" w:color="000000"/>
-        <w:bottom w:val="single" w:sz="4" w:space="0" w:color="000000"/>
-        <w:right w:val="single" w:sz="4" w:space="0" w:color="000000"/>
-        <w:insideH w:val="single" w:sz="4" w:space="0" w:color="000000"/>
-        <w:insideV w:val="single" w:sz="4" w:space="0" w:color="000000"/>
-      </w:tblBorders>
-      <w:tblCellMar>
-        <w:top w:w="0" w:type="dxa"/>
-        <w:left w:w="108" w:type="dxa"/>
-        <w:bottom w:w="0" w:type="dxa"/>
-        <w:right w:w="108" w:type="dxa"/>
-      </w:tblCellMar>
     </w:tblPr>
   </w:style>
   <w:style w:type="paragraph" w:styleId="TOC1">
@@ -66119,7 +65780,7 @@
 </file>
 
 <file path=customXml/itemProps1.xml><?xml version="1.0" encoding="utf-8"?>
-<ds:datastoreItem xmlns:ds="http://schemas.openxmlformats.org/officeDocument/2006/customXml" ds:itemID="{CE1CEE26-7626-2148-87A3-EC1F9B7D557F}">
+<ds:datastoreItem xmlns:ds="http://schemas.openxmlformats.org/officeDocument/2006/customXml" ds:itemID="{B0FAD9DF-9A21-43F9-8930-3601EA8B8E52}">
   <ds:schemaRefs>
     <ds:schemaRef ds:uri="http://schemas.openxmlformats.org/officeDocument/2006/bibliography"/>
   </ds:schemaRefs>

</xml_diff>